<commit_message>
add: adiciona pdfs e rascunhos
</commit_message>
<xml_diff>
--- a/engenharia/Projeto Mobile.docx
+++ b/engenharia/Projeto Mobile.docx
@@ -839,7 +839,27 @@
         <w:rPr>
           <w:color w:val="000000" w:themeColor="text1"/>
         </w:rPr>
-        <w:t>. Kleber de Oliveira Andrade</w:t>
+        <w:t xml:space="preserve">. </w:t>
+      </w:r>
+      <w:r>
+        <w:rPr>
+          <w:color w:val="000000" w:themeColor="text1"/>
+        </w:rPr>
+        <w:t xml:space="preserve">Ivan </w:t>
+      </w:r>
+      <w:proofErr w:type="spellStart"/>
+      <w:r>
+        <w:rPr>
+          <w:color w:val="000000" w:themeColor="text1"/>
+        </w:rPr>
+        <w:t>Menerval</w:t>
+      </w:r>
+      <w:proofErr w:type="spellEnd"/>
+      <w:r>
+        <w:rPr>
+          <w:color w:val="000000" w:themeColor="text1"/>
+        </w:rPr>
+        <w:t xml:space="preserve"> da Silva</w:t>
       </w:r>
     </w:p>
     <w:p>
@@ -1257,7 +1277,84 @@
           <w:color w:val="000000" w:themeColor="text1"/>
           <w:lang w:eastAsia="ar-SA"/>
         </w:rPr>
-        <w:t xml:space="preserve">Sempre foi </w:t>
+        <w:t>O comércio com crediário informal, mesmo que haja riscos e incertezas</w:t>
+      </w:r>
+      <w:r>
+        <w:rPr>
+          <w:color w:val="000000" w:themeColor="text1"/>
+          <w:lang w:eastAsia="ar-SA"/>
+        </w:rPr>
+        <w:t>, é encarado como uma forma de aumentar o faturamento de uma empresa</w:t>
+      </w:r>
+      <w:sdt>
+        <w:sdtPr>
+          <w:rPr>
+            <w:color w:val="000000" w:themeColor="text1"/>
+            <w:lang w:eastAsia="ar-SA"/>
+          </w:rPr>
+          <w:id w:val="-131800192"/>
+          <w:citation/>
+        </w:sdtPr>
+        <w:sdtContent>
+          <w:r>
+            <w:rPr>
+              <w:color w:val="000000" w:themeColor="text1"/>
+              <w:lang w:eastAsia="ar-SA"/>
+            </w:rPr>
+            <w:fldChar w:fldCharType="begin"/>
+          </w:r>
+          <w:r>
+            <w:rPr>
+              <w:color w:val="000000" w:themeColor="text1"/>
+              <w:lang w:eastAsia="ar-SA"/>
+            </w:rPr>
+            <w:instrText xml:space="preserve"> CITATION Sil18 \l 1046 </w:instrText>
+          </w:r>
+          <w:r>
+            <w:rPr>
+              <w:color w:val="000000" w:themeColor="text1"/>
+              <w:lang w:eastAsia="ar-SA"/>
+            </w:rPr>
+            <w:fldChar w:fldCharType="separate"/>
+          </w:r>
+          <w:r>
+            <w:rPr>
+              <w:noProof/>
+              <w:color w:val="000000" w:themeColor="text1"/>
+              <w:lang w:eastAsia="ar-SA"/>
+            </w:rPr>
+            <w:t xml:space="preserve"> </w:t>
+          </w:r>
+          <w:r>
+            <w:rPr>
+              <w:noProof/>
+              <w:color w:val="000000" w:themeColor="text1"/>
+              <w:lang w:eastAsia="ar-SA"/>
+            </w:rPr>
+            <w:t>(Silva, 2018)</w:t>
+          </w:r>
+          <w:r>
+            <w:rPr>
+              <w:color w:val="000000" w:themeColor="text1"/>
+              <w:lang w:eastAsia="ar-SA"/>
+            </w:rPr>
+            <w:fldChar w:fldCharType="end"/>
+          </w:r>
+        </w:sdtContent>
+      </w:sdt>
+      <w:r>
+        <w:rPr>
+          <w:color w:val="000000" w:themeColor="text1"/>
+          <w:lang w:eastAsia="ar-SA"/>
+        </w:rPr>
+        <w:t>, e s</w:t>
+      </w:r>
+      <w:r>
+        <w:rPr>
+          <w:color w:val="000000" w:themeColor="text1"/>
+          <w:lang w:eastAsia="ar-SA"/>
+        </w:rPr>
+        <w:t xml:space="preserve">empre foi </w:t>
       </w:r>
       <w:r>
         <w:rPr>
@@ -1450,7 +1547,15 @@
           <w:rFonts w:eastAsia="Arial"/>
           <w:color w:val="000000" w:themeColor="text1"/>
         </w:rPr>
-        <w:t>, e por fim</w:t>
+        <w:t xml:space="preserve">, e por </w:t>
+      </w:r>
+      <w:r>
+        <w:rPr>
+          <w:rFonts w:eastAsia="Arial"/>
+          <w:color w:val="000000" w:themeColor="text1"/>
+        </w:rPr>
+        <w:lastRenderedPageBreak/>
+        <w:t>fim</w:t>
       </w:r>
       <w:r>
         <w:rPr>
@@ -8048,9 +8153,887 @@
       </w:r>
     </w:p>
     <w:p/>
-    <w:p/>
+    <w:p>
+      <w:pPr>
+        <w:pStyle w:val="Ttulo2"/>
+        <w:rPr>
+          <w:lang w:eastAsia="ar-SA"/>
+        </w:rPr>
+      </w:pPr>
+      <w:r>
+        <w:rPr>
+          <w:lang w:eastAsia="ar-SA"/>
+        </w:rPr>
+        <w:t>3.</w:t>
+      </w:r>
+      <w:r>
+        <w:rPr>
+          <w:lang w:eastAsia="ar-SA"/>
+        </w:rPr>
+        <w:t>2</w:t>
+      </w:r>
+      <w:r>
+        <w:rPr>
+          <w:lang w:eastAsia="ar-SA"/>
+        </w:rPr>
+        <w:t xml:space="preserve"> </w:t>
+      </w:r>
+      <w:r>
+        <w:rPr>
+          <w:lang w:eastAsia="ar-SA"/>
+        </w:rPr>
+        <w:t>Diagrama de Sequência</w:t>
+      </w:r>
+    </w:p>
+    <w:p>
+      <w:r>
+        <w:t>O diagrama de sequência é uma ferramenta crucial da UML que permite a modelagem de interações entre os objetos de um sistema complexo. É através deste diagrama que a ordem em que as mensagens são enviadas e recebidas pelos objetos é descrita, possibilitando a identificação de interações entre as diferentes partes do sistema. Além disso, o diagrama de sequência auxilia na determinação do que deve ser implementado para garantir o funcionamento correto do caso de uso. Em resumo, essa ferramenta é fundamental para a concepção de sistemas de software com alta qualidade, confiabilidade e manutenibilidade.</w:t>
+      </w:r>
+      <w:r>
+        <w:t xml:space="preserve"> </w:t>
+      </w:r>
+      <w:sdt>
+        <w:sdtPr>
+          <w:id w:val="1945577410"/>
+          <w:citation/>
+        </w:sdtPr>
+        <w:sdtContent>
+          <w:r>
+            <w:fldChar w:fldCharType="begin"/>
+          </w:r>
+          <w:r>
+            <w:instrText xml:space="preserve"> CITATION SOM11 \l 1046 </w:instrText>
+          </w:r>
+          <w:r>
+            <w:fldChar w:fldCharType="separate"/>
+          </w:r>
+          <w:r>
+            <w:rPr>
+              <w:noProof/>
+            </w:rPr>
+            <w:t>(SOMMERVILLE, 2011)</w:t>
+          </w:r>
+          <w:r>
+            <w:fldChar w:fldCharType="end"/>
+          </w:r>
+        </w:sdtContent>
+      </w:sdt>
+    </w:p>
+    <w:p>
+      <w:pPr>
+        <w:pStyle w:val="Ttulo2"/>
+        <w:rPr>
+          <w:u w:val="single"/>
+          <w:lang w:eastAsia="ar-SA"/>
+        </w:rPr>
+      </w:pPr>
+      <w:r>
+        <w:rPr>
+          <w:lang w:eastAsia="ar-SA"/>
+        </w:rPr>
+        <w:t>3</w:t>
+      </w:r>
+      <w:r>
+        <w:rPr>
+          <w:lang w:eastAsia="ar-SA"/>
+        </w:rPr>
+        <w:t>.2.</w:t>
+      </w:r>
+      <w:r>
+        <w:rPr>
+          <w:lang w:eastAsia="ar-SA"/>
+        </w:rPr>
+        <w:t>1</w:t>
+      </w:r>
+      <w:r>
+        <w:rPr>
+          <w:lang w:eastAsia="ar-SA"/>
+        </w:rPr>
+        <w:t xml:space="preserve"> </w:t>
+      </w:r>
+      <w:r>
+        <w:rPr>
+          <w:lang w:eastAsia="ar-SA"/>
+        </w:rPr>
+        <w:t>Selecionar Ambiente</w:t>
+      </w:r>
+    </w:p>
+    <w:p>
+      <w:pPr>
+        <w:rPr>
+          <w:lang w:eastAsia="ar-SA"/>
+        </w:rPr>
+      </w:pPr>
+      <w:r>
+        <w:rPr>
+          <w:lang w:eastAsia="ar-SA"/>
+        </w:rPr>
+        <w:t xml:space="preserve">Ao </w:t>
+      </w:r>
+      <w:r>
+        <w:rPr>
+          <w:lang w:eastAsia="ar-SA"/>
+        </w:rPr>
+        <w:t>modelar o diagrama de sequência d</w:t>
+      </w:r>
+      <w:r>
+        <w:rPr>
+          <w:lang w:eastAsia="ar-SA"/>
+        </w:rPr>
+        <w:t xml:space="preserve">o caso de uso "Selecionar Ambiente", é necessário identificar as entidades envolvidas, que neste caso são o Usuário (dividido em dois tipos: vendedor e cliente), o Controle do sistema e a Camada de dados. As possíveis ações disponíveis são: para o vendedor, que será o primeiro a criar uma </w:t>
+      </w:r>
+      <w:r>
+        <w:rPr>
+          <w:lang w:eastAsia="ar-SA"/>
+        </w:rPr>
+        <w:lastRenderedPageBreak/>
+        <w:t xml:space="preserve">conta, será possível realizar a criação de conta e/ou login, o que levará o Controle a entregar a área correspondente ao vendedor. Já para o cliente, que precisa de um token recebido pelo vendedor para acessar o aplicativo, será possível criar uma conta e/ou realizar o login, utilizando o token recebido. O Controle do sistema, então, redirecionará o cliente para a área correspondente. </w:t>
+      </w:r>
+    </w:p>
+    <w:p>
+      <w:r>
+        <w:rPr>
+          <w:lang w:eastAsia="ar-SA"/>
+        </w:rPr>
+        <w:t>A Figura 2 representa a sequência do caso de uso Selecionar Ambiente.</w:t>
+      </w:r>
+    </w:p>
+    <w:p>
+      <w:pPr>
+        <w:keepNext/>
+      </w:pPr>
+      <w:r>
+        <w:rPr>
+          <w:noProof/>
+        </w:rPr>
+        <w:drawing>
+          <wp:inline distT="0" distB="0" distL="0" distR="0" wp14:anchorId="1143DCD4" wp14:editId="6DB3B1A6">
+            <wp:extent cx="5760085" cy="3789045"/>
+            <wp:effectExtent l="0" t="0" r="0" b="1905"/>
+            <wp:docPr id="1968050205" name="Imagem 1" descr="Gráfico&#10;&#10;Descrição gerada automaticamente"/>
+            <wp:cNvGraphicFramePr>
+              <a:graphicFrameLocks xmlns:a="http://schemas.openxmlformats.org/drawingml/2006/main" noChangeAspect="1"/>
+            </wp:cNvGraphicFramePr>
+            <a:graphic xmlns:a="http://schemas.openxmlformats.org/drawingml/2006/main">
+              <a:graphicData uri="http://schemas.openxmlformats.org/drawingml/2006/picture">
+                <pic:pic xmlns:pic="http://schemas.openxmlformats.org/drawingml/2006/picture">
+                  <pic:nvPicPr>
+                    <pic:cNvPr id="1968050205" name="Imagem 1" descr="Gráfico&#10;&#10;Descrição gerada automaticamente"/>
+                    <pic:cNvPicPr/>
+                  </pic:nvPicPr>
+                  <pic:blipFill>
+                    <a:blip r:embed="rId10"/>
+                    <a:stretch>
+                      <a:fillRect/>
+                    </a:stretch>
+                  </pic:blipFill>
+                  <pic:spPr>
+                    <a:xfrm>
+                      <a:off x="0" y="0"/>
+                      <a:ext cx="5760085" cy="3789045"/>
+                    </a:xfrm>
+                    <a:prstGeom prst="rect">
+                      <a:avLst/>
+                    </a:prstGeom>
+                  </pic:spPr>
+                </pic:pic>
+              </a:graphicData>
+            </a:graphic>
+          </wp:inline>
+        </w:drawing>
+      </w:r>
+    </w:p>
+    <w:p>
+      <w:pPr>
+        <w:pStyle w:val="Legenda"/>
+        <w:jc w:val="both"/>
+      </w:pPr>
+      <w:r>
+        <w:t xml:space="preserve">Figura </w:t>
+      </w:r>
+      <w:fldSimple w:instr=" SEQ Figura \* ARABIC ">
+        <w:r>
+          <w:rPr>
+            <w:noProof/>
+          </w:rPr>
+          <w:t>2</w:t>
+        </w:r>
+      </w:fldSimple>
+      <w:r>
+        <w:t xml:space="preserve"> </w:t>
+      </w:r>
+      <w:r>
+        <w:t xml:space="preserve">- </w:t>
+      </w:r>
+      <w:r>
+        <w:t>Diagrama de Sequência do Selecionar Ambiente</w:t>
+      </w:r>
+    </w:p>
+    <w:p>
+      <w:pPr>
+        <w:pStyle w:val="Ttulo2"/>
+        <w:rPr>
+          <w:lang w:eastAsia="ar-SA"/>
+        </w:rPr>
+      </w:pPr>
+      <w:r>
+        <w:rPr>
+          <w:lang w:eastAsia="ar-SA"/>
+        </w:rPr>
+        <w:t>3.2.</w:t>
+      </w:r>
+      <w:r>
+        <w:rPr>
+          <w:lang w:eastAsia="ar-SA"/>
+        </w:rPr>
+        <w:t>2</w:t>
+      </w:r>
+      <w:r>
+        <w:rPr>
+          <w:lang w:eastAsia="ar-SA"/>
+        </w:rPr>
+        <w:t xml:space="preserve"> </w:t>
+      </w:r>
+      <w:r>
+        <w:rPr>
+          <w:lang w:eastAsia="ar-SA"/>
+        </w:rPr>
+        <w:t>Cadastrar Cliente</w:t>
+      </w:r>
+    </w:p>
+    <w:p>
+      <w:pPr>
+        <w:rPr>
+          <w:lang w:eastAsia="ar-SA"/>
+        </w:rPr>
+      </w:pPr>
+      <w:r>
+        <w:rPr>
+          <w:lang w:eastAsia="ar-SA"/>
+        </w:rPr>
+        <w:t>Narrativa</w:t>
+      </w:r>
+    </w:p>
+    <w:p>
+      <w:pPr>
+        <w:rPr>
+          <w:lang w:eastAsia="ar-SA"/>
+        </w:rPr>
+      </w:pPr>
+      <w:r>
+        <w:rPr>
+          <w:lang w:eastAsia="ar-SA"/>
+        </w:rPr>
+        <w:t>Diagrama</w:t>
+      </w:r>
+    </w:p>
+    <w:p>
+      <w:pPr>
+        <w:pStyle w:val="Ttulo2"/>
+        <w:rPr>
+          <w:u w:val="single"/>
+          <w:lang w:eastAsia="ar-SA"/>
+        </w:rPr>
+      </w:pPr>
+      <w:r>
+        <w:rPr>
+          <w:lang w:eastAsia="ar-SA"/>
+        </w:rPr>
+        <w:t>3.2.</w:t>
+      </w:r>
+      <w:r>
+        <w:rPr>
+          <w:lang w:eastAsia="ar-SA"/>
+        </w:rPr>
+        <w:t>3</w:t>
+      </w:r>
+      <w:r>
+        <w:rPr>
+          <w:lang w:eastAsia="ar-SA"/>
+        </w:rPr>
+        <w:t xml:space="preserve"> </w:t>
+      </w:r>
+      <w:r>
+        <w:rPr>
+          <w:lang w:eastAsia="ar-SA"/>
+        </w:rPr>
+        <w:t>Cadastrar Produto</w:t>
+      </w:r>
+    </w:p>
+    <w:p>
+      <w:pPr>
+        <w:rPr>
+          <w:lang w:eastAsia="ar-SA"/>
+        </w:rPr>
+      </w:pPr>
+      <w:r>
+        <w:rPr>
+          <w:lang w:eastAsia="ar-SA"/>
+        </w:rPr>
+        <w:t>Narrativa</w:t>
+      </w:r>
+    </w:p>
+    <w:p>
+      <w:pPr>
+        <w:rPr>
+          <w:lang w:eastAsia="ar-SA"/>
+        </w:rPr>
+      </w:pPr>
+      <w:r>
+        <w:rPr>
+          <w:lang w:eastAsia="ar-SA"/>
+        </w:rPr>
+        <w:t>Diagrama</w:t>
+      </w:r>
+    </w:p>
+    <w:p>
+      <w:pPr>
+        <w:pStyle w:val="Ttulo2"/>
+        <w:rPr>
+          <w:u w:val="single"/>
+          <w:lang w:eastAsia="ar-SA"/>
+        </w:rPr>
+      </w:pPr>
+      <w:r>
+        <w:rPr>
+          <w:lang w:eastAsia="ar-SA"/>
+        </w:rPr>
+        <w:t>3.2.</w:t>
+      </w:r>
+      <w:r>
+        <w:rPr>
+          <w:lang w:eastAsia="ar-SA"/>
+        </w:rPr>
+        <w:t>4</w:t>
+      </w:r>
+      <w:r>
+        <w:rPr>
+          <w:lang w:eastAsia="ar-SA"/>
+        </w:rPr>
+        <w:t xml:space="preserve"> </w:t>
+      </w:r>
+      <w:r>
+        <w:rPr>
+          <w:lang w:eastAsia="ar-SA"/>
+        </w:rPr>
+        <w:t>Fazer Compra</w:t>
+      </w:r>
+    </w:p>
+    <w:p>
+      <w:pPr>
+        <w:rPr>
+          <w:lang w:eastAsia="ar-SA"/>
+        </w:rPr>
+      </w:pPr>
+      <w:r>
+        <w:rPr>
+          <w:lang w:eastAsia="ar-SA"/>
+        </w:rPr>
+        <w:t>Narrativa</w:t>
+      </w:r>
+    </w:p>
+    <w:p>
+      <w:pPr>
+        <w:rPr>
+          <w:lang w:eastAsia="ar-SA"/>
+        </w:rPr>
+      </w:pPr>
+      <w:r>
+        <w:rPr>
+          <w:lang w:eastAsia="ar-SA"/>
+        </w:rPr>
+        <w:t>Diagrama</w:t>
+      </w:r>
+    </w:p>
+    <w:p>
+      <w:pPr>
+        <w:pStyle w:val="Ttulo2"/>
+        <w:rPr>
+          <w:u w:val="single"/>
+          <w:lang w:eastAsia="ar-SA"/>
+        </w:rPr>
+      </w:pPr>
+      <w:r>
+        <w:rPr>
+          <w:lang w:eastAsia="ar-SA"/>
+        </w:rPr>
+        <w:t>3.2.</w:t>
+      </w:r>
+      <w:r>
+        <w:rPr>
+          <w:lang w:eastAsia="ar-SA"/>
+        </w:rPr>
+        <w:t>5</w:t>
+      </w:r>
+      <w:r>
+        <w:rPr>
+          <w:lang w:eastAsia="ar-SA"/>
+        </w:rPr>
+        <w:t xml:space="preserve"> </w:t>
+      </w:r>
+      <w:r>
+        <w:rPr>
+          <w:lang w:eastAsia="ar-SA"/>
+        </w:rPr>
+        <w:t>Gerenciar Fiados</w:t>
+      </w:r>
+    </w:p>
+    <w:p>
+      <w:pPr>
+        <w:rPr>
+          <w:lang w:eastAsia="ar-SA"/>
+        </w:rPr>
+      </w:pPr>
+      <w:r>
+        <w:rPr>
+          <w:lang w:eastAsia="ar-SA"/>
+        </w:rPr>
+        <w:t>Narrativa</w:t>
+      </w:r>
+    </w:p>
+    <w:p>
+      <w:pPr>
+        <w:rPr>
+          <w:lang w:eastAsia="ar-SA"/>
+        </w:rPr>
+      </w:pPr>
+      <w:r>
+        <w:rPr>
+          <w:lang w:eastAsia="ar-SA"/>
+        </w:rPr>
+        <w:t>Diagrama</w:t>
+      </w:r>
+    </w:p>
+    <w:p>
+      <w:pPr>
+        <w:pStyle w:val="Ttulo2"/>
+        <w:rPr>
+          <w:u w:val="single"/>
+          <w:lang w:eastAsia="ar-SA"/>
+        </w:rPr>
+      </w:pPr>
+      <w:r>
+        <w:rPr>
+          <w:lang w:eastAsia="ar-SA"/>
+        </w:rPr>
+        <w:lastRenderedPageBreak/>
+        <w:t>3.2.</w:t>
+      </w:r>
+      <w:r>
+        <w:rPr>
+          <w:lang w:eastAsia="ar-SA"/>
+        </w:rPr>
+        <w:t>6</w:t>
+      </w:r>
+      <w:r>
+        <w:rPr>
+          <w:lang w:eastAsia="ar-SA"/>
+        </w:rPr>
+        <w:t xml:space="preserve"> </w:t>
+      </w:r>
+      <w:r>
+        <w:rPr>
+          <w:lang w:eastAsia="ar-SA"/>
+        </w:rPr>
+        <w:t>Gerenciar Cobrança</w:t>
+      </w:r>
+    </w:p>
+    <w:p>
+      <w:pPr>
+        <w:rPr>
+          <w:lang w:eastAsia="ar-SA"/>
+        </w:rPr>
+      </w:pPr>
+      <w:r>
+        <w:rPr>
+          <w:lang w:eastAsia="ar-SA"/>
+        </w:rPr>
+        <w:t>Narrativa</w:t>
+      </w:r>
+    </w:p>
+    <w:p>
+      <w:pPr>
+        <w:rPr>
+          <w:lang w:eastAsia="ar-SA"/>
+        </w:rPr>
+      </w:pPr>
+      <w:r>
+        <w:rPr>
+          <w:lang w:eastAsia="ar-SA"/>
+        </w:rPr>
+        <w:t>Diagrama</w:t>
+      </w:r>
+    </w:p>
+    <w:p>
+      <w:pPr>
+        <w:pStyle w:val="Ttulo2"/>
+        <w:rPr>
+          <w:u w:val="single"/>
+          <w:lang w:eastAsia="ar-SA"/>
+        </w:rPr>
+      </w:pPr>
+      <w:r>
+        <w:rPr>
+          <w:lang w:eastAsia="ar-SA"/>
+        </w:rPr>
+        <w:t>3.2.</w:t>
+      </w:r>
+      <w:r>
+        <w:rPr>
+          <w:lang w:eastAsia="ar-SA"/>
+        </w:rPr>
+        <w:t>7</w:t>
+      </w:r>
+      <w:r>
+        <w:rPr>
+          <w:lang w:eastAsia="ar-SA"/>
+        </w:rPr>
+        <w:t xml:space="preserve"> </w:t>
+      </w:r>
+      <w:r>
+        <w:rPr>
+          <w:lang w:eastAsia="ar-SA"/>
+        </w:rPr>
+        <w:t>Gerenciar Pagamento</w:t>
+      </w:r>
+    </w:p>
+    <w:p>
+      <w:pPr>
+        <w:rPr>
+          <w:lang w:eastAsia="ar-SA"/>
+        </w:rPr>
+      </w:pPr>
+      <w:r>
+        <w:rPr>
+          <w:lang w:eastAsia="ar-SA"/>
+        </w:rPr>
+        <w:t>Narrativa</w:t>
+      </w:r>
+    </w:p>
+    <w:p>
+      <w:pPr>
+        <w:rPr>
+          <w:lang w:eastAsia="ar-SA"/>
+        </w:rPr>
+      </w:pPr>
+      <w:r>
+        <w:rPr>
+          <w:lang w:eastAsia="ar-SA"/>
+        </w:rPr>
+        <w:t>Diagrama</w:t>
+      </w:r>
+    </w:p>
+    <w:p>
+      <w:pPr>
+        <w:pStyle w:val="Ttulo2"/>
+        <w:rPr>
+          <w:u w:val="single"/>
+          <w:lang w:eastAsia="ar-SA"/>
+        </w:rPr>
+      </w:pPr>
+      <w:r>
+        <w:rPr>
+          <w:lang w:eastAsia="ar-SA"/>
+        </w:rPr>
+        <w:t>3.2.</w:t>
+      </w:r>
+      <w:r>
+        <w:rPr>
+          <w:lang w:eastAsia="ar-SA"/>
+        </w:rPr>
+        <w:t>8</w:t>
+      </w:r>
+      <w:r>
+        <w:rPr>
+          <w:lang w:eastAsia="ar-SA"/>
+        </w:rPr>
+        <w:t xml:space="preserve"> </w:t>
+      </w:r>
+      <w:r>
+        <w:rPr>
+          <w:lang w:eastAsia="ar-SA"/>
+        </w:rPr>
+        <w:t>Visualizar Relatórios</w:t>
+      </w:r>
+    </w:p>
+    <w:p>
+      <w:pPr>
+        <w:rPr>
+          <w:lang w:eastAsia="ar-SA"/>
+        </w:rPr>
+      </w:pPr>
+      <w:r>
+        <w:rPr>
+          <w:lang w:eastAsia="ar-SA"/>
+        </w:rPr>
+        <w:t>Narrativa</w:t>
+      </w:r>
+    </w:p>
+    <w:p>
+      <w:pPr>
+        <w:rPr>
+          <w:lang w:eastAsia="ar-SA"/>
+        </w:rPr>
+      </w:pPr>
+      <w:r>
+        <w:rPr>
+          <w:lang w:eastAsia="ar-SA"/>
+        </w:rPr>
+        <w:t>Diagrama</w:t>
+      </w:r>
+    </w:p>
+    <w:p>
+      <w:pPr>
+        <w:pStyle w:val="Ttulo2"/>
+        <w:rPr>
+          <w:u w:val="single"/>
+          <w:lang w:eastAsia="ar-SA"/>
+        </w:rPr>
+      </w:pPr>
+      <w:r>
+        <w:rPr>
+          <w:lang w:eastAsia="ar-SA"/>
+        </w:rPr>
+        <w:t>3.2.</w:t>
+      </w:r>
+      <w:r>
+        <w:rPr>
+          <w:lang w:eastAsia="ar-SA"/>
+        </w:rPr>
+        <w:t>9</w:t>
+      </w:r>
+      <w:r>
+        <w:rPr>
+          <w:lang w:eastAsia="ar-SA"/>
+        </w:rPr>
+        <w:t xml:space="preserve"> </w:t>
+      </w:r>
+      <w:r>
+        <w:rPr>
+          <w:lang w:eastAsia="ar-SA"/>
+        </w:rPr>
+        <w:t>Enviar Cobrança</w:t>
+      </w:r>
+    </w:p>
+    <w:p>
+      <w:pPr>
+        <w:rPr>
+          <w:lang w:eastAsia="ar-SA"/>
+        </w:rPr>
+      </w:pPr>
+      <w:r>
+        <w:rPr>
+          <w:lang w:eastAsia="ar-SA"/>
+        </w:rPr>
+        <w:t>Narrativa</w:t>
+      </w:r>
+    </w:p>
+    <w:p>
+      <w:pPr>
+        <w:rPr>
+          <w:lang w:eastAsia="ar-SA"/>
+        </w:rPr>
+      </w:pPr>
+      <w:r>
+        <w:rPr>
+          <w:lang w:eastAsia="ar-SA"/>
+        </w:rPr>
+        <w:t>Diagrama</w:t>
+      </w:r>
+    </w:p>
+    <w:p>
+      <w:pPr>
+        <w:pStyle w:val="Ttulo2"/>
+        <w:rPr>
+          <w:u w:val="single"/>
+          <w:lang w:eastAsia="ar-SA"/>
+        </w:rPr>
+      </w:pPr>
+      <w:r>
+        <w:rPr>
+          <w:lang w:eastAsia="ar-SA"/>
+        </w:rPr>
+        <w:t>3.2.</w:t>
+      </w:r>
+      <w:r>
+        <w:rPr>
+          <w:lang w:eastAsia="ar-SA"/>
+        </w:rPr>
+        <w:t>10</w:t>
+      </w:r>
+      <w:r>
+        <w:rPr>
+          <w:lang w:eastAsia="ar-SA"/>
+        </w:rPr>
+        <w:t xml:space="preserve"> </w:t>
+      </w:r>
+      <w:r>
+        <w:rPr>
+          <w:lang w:eastAsia="ar-SA"/>
+        </w:rPr>
+        <w:t>Efetuar Pagamento</w:t>
+      </w:r>
+    </w:p>
+    <w:p>
+      <w:pPr>
+        <w:rPr>
+          <w:lang w:eastAsia="ar-SA"/>
+        </w:rPr>
+      </w:pPr>
+      <w:r>
+        <w:rPr>
+          <w:lang w:eastAsia="ar-SA"/>
+        </w:rPr>
+        <w:t>Narrativa</w:t>
+      </w:r>
+    </w:p>
+    <w:p>
+      <w:pPr>
+        <w:rPr>
+          <w:lang w:eastAsia="ar-SA"/>
+        </w:rPr>
+      </w:pPr>
+      <w:r>
+        <w:rPr>
+          <w:lang w:eastAsia="ar-SA"/>
+        </w:rPr>
+        <w:t>Diagrama</w:t>
+      </w:r>
+    </w:p>
+    <w:p>
+      <w:pPr>
+        <w:spacing w:line="240" w:lineRule="auto"/>
+        <w:jc w:val="left"/>
+        <w:rPr>
+          <w:b/>
+          <w:bCs/>
+          <w:sz w:val="20"/>
+          <w:szCs w:val="18"/>
+        </w:rPr>
+      </w:pPr>
+      <w:r>
+        <w:br w:type="page"/>
+      </w:r>
+    </w:p>
+    <w:sdt>
+      <w:sdtPr>
+        <w:id w:val="651800025"/>
+        <w:docPartObj>
+          <w:docPartGallery w:val="Bibliographies"/>
+          <w:docPartUnique/>
+        </w:docPartObj>
+      </w:sdtPr>
+      <w:sdtEndPr>
+        <w:rPr>
+          <w:rFonts w:eastAsia="Calibri"/>
+          <w:b w:val="0"/>
+          <w:bCs w:val="0"/>
+          <w:szCs w:val="24"/>
+        </w:rPr>
+      </w:sdtEndPr>
+      <w:sdtContent>
+        <w:p>
+          <w:pPr>
+            <w:pStyle w:val="Ttulo1"/>
+          </w:pPr>
+          <w:r>
+            <w:t>Referências</w:t>
+          </w:r>
+        </w:p>
+        <w:sdt>
+          <w:sdtPr>
+            <w:id w:val="-573587230"/>
+            <w:bibliography/>
+          </w:sdtPr>
+          <w:sdtContent>
+            <w:p>
+              <w:pPr>
+                <w:pStyle w:val="Bibliografia"/>
+                <w:ind w:left="720" w:hanging="720"/>
+                <w:rPr>
+                  <w:noProof/>
+                </w:rPr>
+              </w:pPr>
+              <w:r>
+                <w:fldChar w:fldCharType="begin"/>
+              </w:r>
+              <w:r>
+                <w:instrText>BIBLIOGRAPHY</w:instrText>
+              </w:r>
+              <w:r>
+                <w:fldChar w:fldCharType="separate"/>
+              </w:r>
+              <w:r>
+                <w:rPr>
+                  <w:noProof/>
+                </w:rPr>
+                <w:t xml:space="preserve">Silva, L. A. (2018). Estudo da Influência da Mineiridade na Relação entre Clientes e Micro e Pequenas Empresas. </w:t>
+              </w:r>
+              <w:r>
+                <w:rPr>
+                  <w:i/>
+                  <w:iCs/>
+                  <w:noProof/>
+                </w:rPr>
+                <w:t>Universidade Federal de Ouro Preto - Instituto de Ciências Sociais e Aplicadas</w:t>
+              </w:r>
+              <w:r>
+                <w:rPr>
+                  <w:noProof/>
+                </w:rPr>
+                <w:t>, p. 22.</w:t>
+              </w:r>
+            </w:p>
+            <w:p>
+              <w:pPr>
+                <w:pStyle w:val="Bibliografia"/>
+                <w:ind w:left="720" w:hanging="720"/>
+                <w:rPr>
+                  <w:noProof/>
+                </w:rPr>
+              </w:pPr>
+              <w:r>
+                <w:rPr>
+                  <w:noProof/>
+                </w:rPr>
+                <w:t xml:space="preserve">SOMMERVILLE, I. (2011). </w:t>
+              </w:r>
+              <w:r>
+                <w:rPr>
+                  <w:i/>
+                  <w:iCs/>
+                  <w:noProof/>
+                </w:rPr>
+                <w:t>Engenharia de software.</w:t>
+              </w:r>
+              <w:r>
+                <w:rPr>
+                  <w:noProof/>
+                </w:rPr>
+                <w:t xml:space="preserve"> São Paulo: Pearson Education do Brasil.</w:t>
+              </w:r>
+            </w:p>
+            <w:p>
+              <w:r>
+                <w:rPr>
+                  <w:b/>
+                  <w:bCs/>
+                </w:rPr>
+                <w:fldChar w:fldCharType="end"/>
+              </w:r>
+            </w:p>
+          </w:sdtContent>
+        </w:sdt>
+      </w:sdtContent>
+    </w:sdt>
+    <w:p>
+      <w:pPr>
+        <w:pStyle w:val="Legenda"/>
+        <w:jc w:val="both"/>
+      </w:pPr>
+    </w:p>
     <w:sectPr>
-      <w:headerReference w:type="default" r:id="rId10"/>
+      <w:headerReference w:type="default" r:id="rId11"/>
       <w:pgSz w:w="11906" w:h="16838" w:code="9"/>
       <w:pgMar w:top="1701" w:right="1134" w:bottom="1134" w:left="1701" w:header="709" w:footer="709" w:gutter="0"/>
       <w:pgNumType w:start="1"/>
@@ -12242,7 +13225,7 @@
   </w:docDefaults>
   <w:latentStyles w:defLockedState="0" w:defUIPriority="99" w:defSemiHidden="0" w:defUnhideWhenUsed="0" w:defQFormat="0" w:count="376">
     <w:lsdException w:name="Normal" w:uiPriority="0"/>
-    <w:lsdException w:name="heading 1" w:uiPriority="9"/>
+    <w:lsdException w:name="heading 1" w:uiPriority="9" w:qFormat="1"/>
     <w:lsdException w:name="heading 2" w:semiHidden="1" w:uiPriority="0" w:unhideWhenUsed="1" w:qFormat="1"/>
     <w:lsdException w:name="heading 3" w:semiHidden="1" w:uiPriority="9" w:unhideWhenUsed="1"/>
     <w:lsdException w:name="heading 4" w:semiHidden="1" w:uiPriority="9" w:unhideWhenUsed="1"/>
@@ -12638,6 +13621,7 @@
     <w:next w:val="Normal"/>
     <w:link w:val="Ttulo1Char"/>
     <w:uiPriority w:val="9"/>
+    <w:qFormat/>
     <w:rsid w:val="00B27A31"/>
     <w:pPr>
       <w:keepNext/>
@@ -13985,6 +14969,14 @@
       </w:tcPr>
     </w:tblStylePr>
   </w:style>
+  <w:style w:type="paragraph" w:styleId="Bibliografia">
+    <w:name w:val="Bibliography"/>
+    <w:basedOn w:val="Normal"/>
+    <w:next w:val="Normal"/>
+    <w:uiPriority w:val="37"/>
+    <w:unhideWhenUsed/>
+    <w:rsid w:val="007C5496"/>
+  </w:style>
 </w:styles>
 </file>
 
@@ -14274,11 +15266,53 @@
 </file>
 
 <file path=customXml/item1.xml><?xml version="1.0" encoding="utf-8"?>
-<b:Sources xmlns:b="http://schemas.openxmlformats.org/officeDocument/2006/bibliography" xmlns="http://schemas.openxmlformats.org/officeDocument/2006/bibliography" SelectedStyle="\APA.XSL" StyleName="APA"/>
+<b:Sources xmlns:b="http://schemas.openxmlformats.org/officeDocument/2006/bibliography" xmlns="http://schemas.openxmlformats.org/officeDocument/2006/bibliography" SelectedStyle="\APA.XSL" StyleName="APA">
+  <b:Source>
+    <b:Tag>SOM11</b:Tag>
+    <b:SourceType>Book</b:SourceType>
+    <b:Guid>{1349ED90-B018-443F-AD86-170E9297F9F0}</b:Guid>
+    <b:Title>Engenharia de software</b:Title>
+    <b:Year>2011</b:Year>
+    <b:Author>
+      <b:Author>
+        <b:NameList>
+          <b:Person>
+            <b:Last>SOMMERVILLE</b:Last>
+            <b:First>Ian</b:First>
+          </b:Person>
+        </b:NameList>
+      </b:Author>
+    </b:Author>
+    <b:City>São Paulo</b:City>
+    <b:Publisher>Pearson Education do Brasil</b:Publisher>
+    <b:RefOrder>2</b:RefOrder>
+  </b:Source>
+  <b:Source>
+    <b:Tag>Sil18</b:Tag>
+    <b:SourceType>ArticleInAPeriodical</b:SourceType>
+    <b:Guid>{36E7B0AF-EE3C-45EE-9CCD-02E796C1C350}</b:Guid>
+    <b:Title>Estudo da Influência da Mineiridade na Relação entre Clientes e Micro e Pequenas Empresas</b:Title>
+    <b:Year>2018</b:Year>
+    <b:Author>
+      <b:Author>
+        <b:NameList>
+          <b:Person>
+            <b:Last>Silva</b:Last>
+            <b:First>Leandro</b:First>
+            <b:Middle>A. G.</b:Middle>
+          </b:Person>
+        </b:NameList>
+      </b:Author>
+    </b:Author>
+    <b:PeriodicalTitle>Universidade Federal de Ouro Preto - Instituto de Ciências Sociais e Aplicadas</b:PeriodicalTitle>
+    <b:Pages>22</b:Pages>
+    <b:RefOrder>1</b:RefOrder>
+  </b:Source>
+</b:Sources>
 </file>
 
 <file path=customXml/itemProps1.xml><?xml version="1.0" encoding="utf-8"?>
-<ds:datastoreItem xmlns:ds="http://schemas.openxmlformats.org/officeDocument/2006/customXml" ds:itemID="{42CE62E8-C339-446E-AD26-EFDF8CC2A87E}">
+<ds:datastoreItem xmlns:ds="http://schemas.openxmlformats.org/officeDocument/2006/customXml" ds:itemID="{6A7F12C3-E3FA-4149-A5EC-B2FBC7B4C682}">
   <ds:schemaRefs>
     <ds:schemaRef ds:uri="http://schemas.openxmlformats.org/officeDocument/2006/bibliography"/>
   </ds:schemaRefs>

</xml_diff>

<commit_message>
add: adiciona roteiro do projeto e diagrama de sequencia Cadastrar Cliente
</commit_message>
<xml_diff>
--- a/engenharia/Projeto Mobile.docx
+++ b/engenharia/Projeto Mobile.docx
@@ -1,6 +1,6 @@
 
 <file path=word/document.xml><?xml version="1.0" encoding="utf-8"?>
-<w:document xmlns:wpc="http://schemas.microsoft.com/office/word/2010/wordprocessingCanvas" xmlns:cx="http://schemas.microsoft.com/office/drawing/2014/chartex" xmlns:cx1="http://schemas.microsoft.com/office/drawing/2015/9/8/chartex" xmlns:cx2="http://schemas.microsoft.com/office/drawing/2015/10/21/chartex" xmlns:cx3="http://schemas.microsoft.com/office/drawing/2016/5/9/chartex" xmlns:cx4="http://schemas.microsoft.com/office/drawing/2016/5/10/chartex" xmlns:cx5="http://schemas.microsoft.com/office/drawing/2016/5/11/chartex" xmlns:cx6="http://schemas.microsoft.com/office/drawing/2016/5/12/chartex" xmlns:cx7="http://schemas.microsoft.com/office/drawing/2016/5/13/chartex" xmlns:cx8="http://schemas.microsoft.com/office/drawing/2016/5/14/chartex" xmlns:mc="http://schemas.openxmlformats.org/markup-compatibility/2006" xmlns:aink="http://schemas.microsoft.com/office/drawing/2016/ink" xmlns:am3d="http://schemas.microsoft.com/office/drawing/2017/model3d" xmlns:o="urn:schemas-microsoft-com:office:office" xmlns:oel="http://schemas.microsoft.com/office/2019/extlst" xmlns:r="http://schemas.openxmlformats.org/officeDocument/2006/relationships" xmlns:m="http://schemas.openxmlformats.org/officeDocument/2006/math" xmlns:v="urn:schemas-microsoft-com:vml" xmlns:wp14="http://schemas.microsoft.com/office/word/2010/wordprocessingDrawing" xmlns:wp="http://schemas.openxmlformats.org/drawingml/2006/wordprocessingDrawing" xmlns:w10="urn:schemas-microsoft-com:office:word" xmlns:w="http://schemas.openxmlformats.org/wordprocessingml/2006/main" xmlns:w14="http://schemas.microsoft.com/office/word/2010/wordml" xmlns:w15="http://schemas.microsoft.com/office/word/2012/wordml" xmlns:w16cex="http://schemas.microsoft.com/office/word/2018/wordml/cex" xmlns:w16cid="http://schemas.microsoft.com/office/word/2016/wordml/cid" xmlns:w16="http://schemas.microsoft.com/office/word/2018/wordml" xmlns:w16du="http://schemas.microsoft.com/office/word/2023/wordml/word16du" xmlns:w16sdtdh="http://schemas.microsoft.com/office/word/2020/wordml/sdtdatahash" xmlns:w16se="http://schemas.microsoft.com/office/word/2015/wordml/symex" xmlns:wpg="http://schemas.microsoft.com/office/word/2010/wordprocessingGroup" xmlns:wpi="http://schemas.microsoft.com/office/word/2010/wordprocessingInk" xmlns:wne="http://schemas.microsoft.com/office/word/2006/wordml" xmlns:wps="http://schemas.microsoft.com/office/word/2010/wordprocessingShape" mc:Ignorable="w14 w15 w16se w16cid w16 w16cex w16sdtdh wp14">
+<w:document xmlns:wpc="http://schemas.microsoft.com/office/word/2010/wordprocessingCanvas" xmlns:cx="http://schemas.microsoft.com/office/drawing/2014/chartex" xmlns:cx1="http://schemas.microsoft.com/office/drawing/2015/9/8/chartex" xmlns:cx2="http://schemas.microsoft.com/office/drawing/2015/10/21/chartex" xmlns:cx3="http://schemas.microsoft.com/office/drawing/2016/5/9/chartex" xmlns:cx4="http://schemas.microsoft.com/office/drawing/2016/5/10/chartex" xmlns:cx5="http://schemas.microsoft.com/office/drawing/2016/5/11/chartex" xmlns:cx6="http://schemas.microsoft.com/office/drawing/2016/5/12/chartex" xmlns:cx7="http://schemas.microsoft.com/office/drawing/2016/5/13/chartex" xmlns:cx8="http://schemas.microsoft.com/office/drawing/2016/5/14/chartex" xmlns:mc="http://schemas.openxmlformats.org/markup-compatibility/2006" xmlns:aink="http://schemas.microsoft.com/office/drawing/2016/ink" xmlns:am3d="http://schemas.microsoft.com/office/drawing/2017/model3d" xmlns:o="urn:schemas-microsoft-com:office:office" xmlns:r="http://schemas.openxmlformats.org/officeDocument/2006/relationships" xmlns:m="http://schemas.openxmlformats.org/officeDocument/2006/math" xmlns:v="urn:schemas-microsoft-com:vml" xmlns:wp14="http://schemas.microsoft.com/office/word/2010/wordprocessingDrawing" xmlns:wp="http://schemas.openxmlformats.org/drawingml/2006/wordprocessingDrawing" xmlns:w10="urn:schemas-microsoft-com:office:word" xmlns:w="http://schemas.openxmlformats.org/wordprocessingml/2006/main" xmlns:w14="http://schemas.microsoft.com/office/word/2010/wordml" xmlns:w15="http://schemas.microsoft.com/office/word/2012/wordml" xmlns:w16cid="http://schemas.microsoft.com/office/word/2016/wordml/cid" xmlns:w16se="http://schemas.microsoft.com/office/word/2015/wordml/symex" xmlns:wpg="http://schemas.microsoft.com/office/word/2010/wordprocessingGroup" xmlns:wpi="http://schemas.microsoft.com/office/word/2010/wordprocessingInk" xmlns:wne="http://schemas.microsoft.com/office/word/2006/wordml" xmlns:wps="http://schemas.microsoft.com/office/word/2010/wordprocessingShape" mc:Ignorable="w14 w15 w16se w16cid wp14">
   <w:body>
     <w:p>
       <w:pPr>
@@ -1295,6 +1295,7 @@
           <w:id w:val="-131800192"/>
           <w:citation/>
         </w:sdtPr>
+        <w:sdtEndPr/>
         <w:sdtContent>
           <w:r>
             <w:rPr>
@@ -8140,14 +8141,36 @@
       <w:r>
         <w:t xml:space="preserve">Figura </w:t>
       </w:r>
-      <w:fldSimple w:instr=" SEQ Figura \* ARABIC ">
-        <w:r>
-          <w:rPr>
-            <w:noProof/>
-          </w:rPr>
-          <w:t>1</w:t>
-        </w:r>
-      </w:fldSimple>
+      <w:r>
+        <w:rPr>
+          <w:noProof/>
+        </w:rPr>
+        <w:fldChar w:fldCharType="begin"/>
+      </w:r>
+      <w:r>
+        <w:rPr>
+          <w:noProof/>
+        </w:rPr>
+        <w:instrText xml:space="preserve"> SEQ Figura \* ARABIC </w:instrText>
+      </w:r>
+      <w:r>
+        <w:rPr>
+          <w:noProof/>
+        </w:rPr>
+        <w:fldChar w:fldCharType="separate"/>
+      </w:r>
+      <w:r>
+        <w:rPr>
+          <w:noProof/>
+        </w:rPr>
+        <w:t>1</w:t>
+      </w:r>
+      <w:r>
+        <w:rPr>
+          <w:noProof/>
+        </w:rPr>
+        <w:fldChar w:fldCharType="end"/>
+      </w:r>
       <w:r>
         <w:t xml:space="preserve"> - Diagrama de Caso de Uso do Sistema</w:t>
       </w:r>
@@ -8197,6 +8220,7 @@
           <w:id w:val="1945577410"/>
           <w:citation/>
         </w:sdtPr>
+        <w:sdtEndPr/>
         <w:sdtContent>
           <w:r>
             <w:fldChar w:fldCharType="begin"/>
@@ -8231,31 +8255,7 @@
         <w:rPr>
           <w:lang w:eastAsia="ar-SA"/>
         </w:rPr>
-        <w:t>3</w:t>
-      </w:r>
-      <w:r>
-        <w:rPr>
-          <w:lang w:eastAsia="ar-SA"/>
-        </w:rPr>
-        <w:t>.2.</w:t>
-      </w:r>
-      <w:r>
-        <w:rPr>
-          <w:lang w:eastAsia="ar-SA"/>
-        </w:rPr>
-        <w:t>1</w:t>
-      </w:r>
-      <w:r>
-        <w:rPr>
-          <w:lang w:eastAsia="ar-SA"/>
-        </w:rPr>
-        <w:t xml:space="preserve"> </w:t>
-      </w:r>
-      <w:r>
-        <w:rPr>
-          <w:lang w:eastAsia="ar-SA"/>
-        </w:rPr>
-        <w:t>Selecionar Ambiente</w:t>
+        <w:t>3.2.1 Selecionar Ambiente</w:t>
       </w:r>
     </w:p>
     <w:p>
@@ -8351,14 +8351,36 @@
       <w:r>
         <w:t xml:space="preserve">Figura </w:t>
       </w:r>
-      <w:fldSimple w:instr=" SEQ Figura \* ARABIC ">
-        <w:r>
-          <w:rPr>
-            <w:noProof/>
-          </w:rPr>
-          <w:t>2</w:t>
-        </w:r>
-      </w:fldSimple>
+      <w:r>
+        <w:rPr>
+          <w:noProof/>
+        </w:rPr>
+        <w:fldChar w:fldCharType="begin"/>
+      </w:r>
+      <w:r>
+        <w:rPr>
+          <w:noProof/>
+        </w:rPr>
+        <w:instrText xml:space="preserve"> SEQ Figura \* ARABIC </w:instrText>
+      </w:r>
+      <w:r>
+        <w:rPr>
+          <w:noProof/>
+        </w:rPr>
+        <w:fldChar w:fldCharType="separate"/>
+      </w:r>
+      <w:r>
+        <w:rPr>
+          <w:noProof/>
+        </w:rPr>
+        <w:t>2</w:t>
+      </w:r>
+      <w:r>
+        <w:rPr>
+          <w:noProof/>
+        </w:rPr>
+        <w:fldChar w:fldCharType="end"/>
+      </w:r>
       <w:r>
         <w:t xml:space="preserve"> </w:t>
       </w:r>
@@ -8380,25 +8402,7 @@
         <w:rPr>
           <w:lang w:eastAsia="ar-SA"/>
         </w:rPr>
-        <w:t>3.2.</w:t>
-      </w:r>
-      <w:r>
-        <w:rPr>
-          <w:lang w:eastAsia="ar-SA"/>
-        </w:rPr>
-        <w:t>2</w:t>
-      </w:r>
-      <w:r>
-        <w:rPr>
-          <w:lang w:eastAsia="ar-SA"/>
-        </w:rPr>
-        <w:t xml:space="preserve"> </w:t>
-      </w:r>
-      <w:r>
-        <w:rPr>
-          <w:lang w:eastAsia="ar-SA"/>
-        </w:rPr>
-        <w:t>Cadastrar Cliente</w:t>
+        <w:t>3.2.2 Cadastrar Cliente</w:t>
       </w:r>
     </w:p>
     <w:p>
@@ -8429,6 +8433,22 @@
     </w:p>
     <w:p>
       <w:pPr>
+        <w:rPr>
+          <w:lang w:eastAsia="ar-SA"/>
+        </w:rPr>
+      </w:pPr>
+    </w:p>
+    <w:p>
+      <w:pPr>
+        <w:rPr>
+          <w:lang w:eastAsia="ar-SA"/>
+        </w:rPr>
+      </w:pPr>
+      <w:bookmarkStart w:id="7" w:name="_GoBack"/>
+      <w:bookmarkEnd w:id="7"/>
+    </w:p>
+    <w:p>
+      <w:pPr>
         <w:pStyle w:val="Ttulo2"/>
         <w:rPr>
           <w:u w:val="single"/>
@@ -8439,25 +8459,7 @@
         <w:rPr>
           <w:lang w:eastAsia="ar-SA"/>
         </w:rPr>
-        <w:t>3.2.</w:t>
-      </w:r>
-      <w:r>
-        <w:rPr>
-          <w:lang w:eastAsia="ar-SA"/>
-        </w:rPr>
-        <w:t>3</w:t>
-      </w:r>
-      <w:r>
-        <w:rPr>
-          <w:lang w:eastAsia="ar-SA"/>
-        </w:rPr>
-        <w:t xml:space="preserve"> </w:t>
-      </w:r>
-      <w:r>
-        <w:rPr>
-          <w:lang w:eastAsia="ar-SA"/>
-        </w:rPr>
-        <w:t>Cadastrar Produto</w:t>
+        <w:t>3.2.3 Cadastrar Produto</w:t>
       </w:r>
     </w:p>
     <w:p>
@@ -8498,25 +8500,7 @@
         <w:rPr>
           <w:lang w:eastAsia="ar-SA"/>
         </w:rPr>
-        <w:t>3.2.</w:t>
-      </w:r>
-      <w:r>
-        <w:rPr>
-          <w:lang w:eastAsia="ar-SA"/>
-        </w:rPr>
-        <w:t>4</w:t>
-      </w:r>
-      <w:r>
-        <w:rPr>
-          <w:lang w:eastAsia="ar-SA"/>
-        </w:rPr>
-        <w:t xml:space="preserve"> </w:t>
-      </w:r>
-      <w:r>
-        <w:rPr>
-          <w:lang w:eastAsia="ar-SA"/>
-        </w:rPr>
-        <w:t>Fazer Compra</w:t>
+        <w:t>3.2.4 Fazer Compra</w:t>
       </w:r>
     </w:p>
     <w:p>
@@ -8557,25 +8541,8 @@
         <w:rPr>
           <w:lang w:eastAsia="ar-SA"/>
         </w:rPr>
-        <w:t>3.2.</w:t>
-      </w:r>
-      <w:r>
-        <w:rPr>
-          <w:lang w:eastAsia="ar-SA"/>
-        </w:rPr>
-        <w:t>5</w:t>
-      </w:r>
-      <w:r>
-        <w:rPr>
-          <w:lang w:eastAsia="ar-SA"/>
-        </w:rPr>
-        <w:t xml:space="preserve"> </w:t>
-      </w:r>
-      <w:r>
-        <w:rPr>
-          <w:lang w:eastAsia="ar-SA"/>
-        </w:rPr>
-        <w:t>Gerenciar Fiados</w:t>
+        <w:lastRenderedPageBreak/>
+        <w:t>3.2.5 Gerenciar Fiados</w:t>
       </w:r>
     </w:p>
     <w:p>
@@ -8616,26 +8583,7 @@
         <w:rPr>
           <w:lang w:eastAsia="ar-SA"/>
         </w:rPr>
-        <w:lastRenderedPageBreak/>
-        <w:t>3.2.</w:t>
-      </w:r>
-      <w:r>
-        <w:rPr>
-          <w:lang w:eastAsia="ar-SA"/>
-        </w:rPr>
-        <w:t>6</w:t>
-      </w:r>
-      <w:r>
-        <w:rPr>
-          <w:lang w:eastAsia="ar-SA"/>
-        </w:rPr>
-        <w:t xml:space="preserve"> </w:t>
-      </w:r>
-      <w:r>
-        <w:rPr>
-          <w:lang w:eastAsia="ar-SA"/>
-        </w:rPr>
-        <w:t>Gerenciar Cobrança</w:t>
+        <w:t>3.2.6 Gerenciar Cobrança</w:t>
       </w:r>
     </w:p>
     <w:p>
@@ -8676,25 +8624,7 @@
         <w:rPr>
           <w:lang w:eastAsia="ar-SA"/>
         </w:rPr>
-        <w:t>3.2.</w:t>
-      </w:r>
-      <w:r>
-        <w:rPr>
-          <w:lang w:eastAsia="ar-SA"/>
-        </w:rPr>
-        <w:t>7</w:t>
-      </w:r>
-      <w:r>
-        <w:rPr>
-          <w:lang w:eastAsia="ar-SA"/>
-        </w:rPr>
-        <w:t xml:space="preserve"> </w:t>
-      </w:r>
-      <w:r>
-        <w:rPr>
-          <w:lang w:eastAsia="ar-SA"/>
-        </w:rPr>
-        <w:t>Gerenciar Pagamento</w:t>
+        <w:t>3.2.7 Gerenciar Pagamento</w:t>
       </w:r>
     </w:p>
     <w:p>
@@ -8735,25 +8665,7 @@
         <w:rPr>
           <w:lang w:eastAsia="ar-SA"/>
         </w:rPr>
-        <w:t>3.2.</w:t>
-      </w:r>
-      <w:r>
-        <w:rPr>
-          <w:lang w:eastAsia="ar-SA"/>
-        </w:rPr>
-        <w:t>8</w:t>
-      </w:r>
-      <w:r>
-        <w:rPr>
-          <w:lang w:eastAsia="ar-SA"/>
-        </w:rPr>
-        <w:t xml:space="preserve"> </w:t>
-      </w:r>
-      <w:r>
-        <w:rPr>
-          <w:lang w:eastAsia="ar-SA"/>
-        </w:rPr>
-        <w:t>Visualizar Relatórios</w:t>
+        <w:t>3.2.8 Visualizar Relatórios</w:t>
       </w:r>
     </w:p>
     <w:p>
@@ -8794,25 +8706,7 @@
         <w:rPr>
           <w:lang w:eastAsia="ar-SA"/>
         </w:rPr>
-        <w:t>3.2.</w:t>
-      </w:r>
-      <w:r>
-        <w:rPr>
-          <w:lang w:eastAsia="ar-SA"/>
-        </w:rPr>
-        <w:t>9</w:t>
-      </w:r>
-      <w:r>
-        <w:rPr>
-          <w:lang w:eastAsia="ar-SA"/>
-        </w:rPr>
-        <w:t xml:space="preserve"> </w:t>
-      </w:r>
-      <w:r>
-        <w:rPr>
-          <w:lang w:eastAsia="ar-SA"/>
-        </w:rPr>
-        <w:t>Enviar Cobrança</w:t>
+        <w:t>3.2.9 Enviar Cobrança</w:t>
       </w:r>
     </w:p>
     <w:p>
@@ -8853,25 +8747,7 @@
         <w:rPr>
           <w:lang w:eastAsia="ar-SA"/>
         </w:rPr>
-        <w:t>3.2.</w:t>
-      </w:r>
-      <w:r>
-        <w:rPr>
-          <w:lang w:eastAsia="ar-SA"/>
-        </w:rPr>
-        <w:t>10</w:t>
-      </w:r>
-      <w:r>
-        <w:rPr>
-          <w:lang w:eastAsia="ar-SA"/>
-        </w:rPr>
-        <w:t xml:space="preserve"> </w:t>
-      </w:r>
-      <w:r>
-        <w:rPr>
-          <w:lang w:eastAsia="ar-SA"/>
-        </w:rPr>
-        <w:t>Efetuar Pagamento</w:t>
+        <w:t>3.2.10 Efetuar Pagamento</w:t>
       </w:r>
     </w:p>
     <w:p>
@@ -8917,20 +8793,19 @@
     </w:p>
     <w:sdt>
       <w:sdtPr>
+        <w:rPr>
+          <w:rFonts w:eastAsia="Calibri"/>
+          <w:b w:val="0"/>
+          <w:bCs w:val="0"/>
+          <w:szCs w:val="24"/>
+        </w:rPr>
         <w:id w:val="651800025"/>
         <w:docPartObj>
           <w:docPartGallery w:val="Bibliographies"/>
           <w:docPartUnique/>
         </w:docPartObj>
       </w:sdtPr>
-      <w:sdtEndPr>
-        <w:rPr>
-          <w:rFonts w:eastAsia="Calibri"/>
-          <w:b w:val="0"/>
-          <w:bCs w:val="0"/>
-          <w:szCs w:val="24"/>
-        </w:rPr>
-      </w:sdtEndPr>
+      <w:sdtEndPr/>
       <w:sdtContent>
         <w:p>
           <w:pPr>
@@ -8945,6 +8820,7 @@
             <w:id w:val="-573587230"/>
             <w:bibliography/>
           </w:sdtPr>
+          <w:sdtEndPr/>
           <w:sdtContent>
             <w:p>
               <w:pPr>
@@ -9045,7 +8921,7 @@
 </file>
 
 <file path=word/endnotes.xml><?xml version="1.0" encoding="utf-8"?>
-<w:endnotes xmlns:wpc="http://schemas.microsoft.com/office/word/2010/wordprocessingCanvas" xmlns:cx="http://schemas.microsoft.com/office/drawing/2014/chartex" xmlns:cx1="http://schemas.microsoft.com/office/drawing/2015/9/8/chartex" xmlns:cx2="http://schemas.microsoft.com/office/drawing/2015/10/21/chartex" xmlns:cx3="http://schemas.microsoft.com/office/drawing/2016/5/9/chartex" xmlns:cx4="http://schemas.microsoft.com/office/drawing/2016/5/10/chartex" xmlns:cx5="http://schemas.microsoft.com/office/drawing/2016/5/11/chartex" xmlns:cx6="http://schemas.microsoft.com/office/drawing/2016/5/12/chartex" xmlns:cx7="http://schemas.microsoft.com/office/drawing/2016/5/13/chartex" xmlns:cx8="http://schemas.microsoft.com/office/drawing/2016/5/14/chartex" xmlns:mc="http://schemas.openxmlformats.org/markup-compatibility/2006" xmlns:aink="http://schemas.microsoft.com/office/drawing/2016/ink" xmlns:am3d="http://schemas.microsoft.com/office/drawing/2017/model3d" xmlns:o="urn:schemas-microsoft-com:office:office" xmlns:oel="http://schemas.microsoft.com/office/2019/extlst" xmlns:r="http://schemas.openxmlformats.org/officeDocument/2006/relationships" xmlns:m="http://schemas.openxmlformats.org/officeDocument/2006/math" xmlns:v="urn:schemas-microsoft-com:vml" xmlns:wp14="http://schemas.microsoft.com/office/word/2010/wordprocessingDrawing" xmlns:wp="http://schemas.openxmlformats.org/drawingml/2006/wordprocessingDrawing" xmlns:w10="urn:schemas-microsoft-com:office:word" xmlns:w="http://schemas.openxmlformats.org/wordprocessingml/2006/main" xmlns:w14="http://schemas.microsoft.com/office/word/2010/wordml" xmlns:w15="http://schemas.microsoft.com/office/word/2012/wordml" xmlns:w16cex="http://schemas.microsoft.com/office/word/2018/wordml/cex" xmlns:w16cid="http://schemas.microsoft.com/office/word/2016/wordml/cid" xmlns:w16="http://schemas.microsoft.com/office/word/2018/wordml" xmlns:w16du="http://schemas.microsoft.com/office/word/2023/wordml/word16du" xmlns:w16sdtdh="http://schemas.microsoft.com/office/word/2020/wordml/sdtdatahash" xmlns:w16se="http://schemas.microsoft.com/office/word/2015/wordml/symex" xmlns:wpg="http://schemas.microsoft.com/office/word/2010/wordprocessingGroup" xmlns:wpi="http://schemas.microsoft.com/office/word/2010/wordprocessingInk" xmlns:wne="http://schemas.microsoft.com/office/word/2006/wordml" xmlns:wps="http://schemas.microsoft.com/office/word/2010/wordprocessingShape" mc:Ignorable="w14 w15 w16se w16cid w16 w16cex w16sdtdh wp14">
+<w:endnotes xmlns:wpc="http://schemas.microsoft.com/office/word/2010/wordprocessingCanvas" xmlns:cx="http://schemas.microsoft.com/office/drawing/2014/chartex" xmlns:cx1="http://schemas.microsoft.com/office/drawing/2015/9/8/chartex" xmlns:cx2="http://schemas.microsoft.com/office/drawing/2015/10/21/chartex" xmlns:cx3="http://schemas.microsoft.com/office/drawing/2016/5/9/chartex" xmlns:cx4="http://schemas.microsoft.com/office/drawing/2016/5/10/chartex" xmlns:cx5="http://schemas.microsoft.com/office/drawing/2016/5/11/chartex" xmlns:cx6="http://schemas.microsoft.com/office/drawing/2016/5/12/chartex" xmlns:cx7="http://schemas.microsoft.com/office/drawing/2016/5/13/chartex" xmlns:cx8="http://schemas.microsoft.com/office/drawing/2016/5/14/chartex" xmlns:mc="http://schemas.openxmlformats.org/markup-compatibility/2006" xmlns:aink="http://schemas.microsoft.com/office/drawing/2016/ink" xmlns:am3d="http://schemas.microsoft.com/office/drawing/2017/model3d" xmlns:o="urn:schemas-microsoft-com:office:office" xmlns:r="http://schemas.openxmlformats.org/officeDocument/2006/relationships" xmlns:m="http://schemas.openxmlformats.org/officeDocument/2006/math" xmlns:v="urn:schemas-microsoft-com:vml" xmlns:wp14="http://schemas.microsoft.com/office/word/2010/wordprocessingDrawing" xmlns:wp="http://schemas.openxmlformats.org/drawingml/2006/wordprocessingDrawing" xmlns:w10="urn:schemas-microsoft-com:office:word" xmlns:w="http://schemas.openxmlformats.org/wordprocessingml/2006/main" xmlns:w14="http://schemas.microsoft.com/office/word/2010/wordml" xmlns:w15="http://schemas.microsoft.com/office/word/2012/wordml" xmlns:w16cid="http://schemas.microsoft.com/office/word/2016/wordml/cid" xmlns:w16se="http://schemas.microsoft.com/office/word/2015/wordml/symex" xmlns:wpg="http://schemas.microsoft.com/office/word/2010/wordprocessingGroup" xmlns:wpi="http://schemas.microsoft.com/office/word/2010/wordprocessingInk" xmlns:wne="http://schemas.microsoft.com/office/word/2006/wordml" xmlns:wps="http://schemas.microsoft.com/office/word/2010/wordprocessingShape" mc:Ignorable="w14 w15 w16se w16cid wp14">
   <w:endnote w:type="separator" w:id="-1">
     <w:p>
       <w:pPr>
@@ -9070,7 +8946,7 @@
 </file>
 
 <file path=word/footnotes.xml><?xml version="1.0" encoding="utf-8"?>
-<w:footnotes xmlns:wpc="http://schemas.microsoft.com/office/word/2010/wordprocessingCanvas" xmlns:cx="http://schemas.microsoft.com/office/drawing/2014/chartex" xmlns:cx1="http://schemas.microsoft.com/office/drawing/2015/9/8/chartex" xmlns:cx2="http://schemas.microsoft.com/office/drawing/2015/10/21/chartex" xmlns:cx3="http://schemas.microsoft.com/office/drawing/2016/5/9/chartex" xmlns:cx4="http://schemas.microsoft.com/office/drawing/2016/5/10/chartex" xmlns:cx5="http://schemas.microsoft.com/office/drawing/2016/5/11/chartex" xmlns:cx6="http://schemas.microsoft.com/office/drawing/2016/5/12/chartex" xmlns:cx7="http://schemas.microsoft.com/office/drawing/2016/5/13/chartex" xmlns:cx8="http://schemas.microsoft.com/office/drawing/2016/5/14/chartex" xmlns:mc="http://schemas.openxmlformats.org/markup-compatibility/2006" xmlns:aink="http://schemas.microsoft.com/office/drawing/2016/ink" xmlns:am3d="http://schemas.microsoft.com/office/drawing/2017/model3d" xmlns:o="urn:schemas-microsoft-com:office:office" xmlns:oel="http://schemas.microsoft.com/office/2019/extlst" xmlns:r="http://schemas.openxmlformats.org/officeDocument/2006/relationships" xmlns:m="http://schemas.openxmlformats.org/officeDocument/2006/math" xmlns:v="urn:schemas-microsoft-com:vml" xmlns:wp14="http://schemas.microsoft.com/office/word/2010/wordprocessingDrawing" xmlns:wp="http://schemas.openxmlformats.org/drawingml/2006/wordprocessingDrawing" xmlns:w10="urn:schemas-microsoft-com:office:word" xmlns:w="http://schemas.openxmlformats.org/wordprocessingml/2006/main" xmlns:w14="http://schemas.microsoft.com/office/word/2010/wordml" xmlns:w15="http://schemas.microsoft.com/office/word/2012/wordml" xmlns:w16cex="http://schemas.microsoft.com/office/word/2018/wordml/cex" xmlns:w16cid="http://schemas.microsoft.com/office/word/2016/wordml/cid" xmlns:w16="http://schemas.microsoft.com/office/word/2018/wordml" xmlns:w16du="http://schemas.microsoft.com/office/word/2023/wordml/word16du" xmlns:w16sdtdh="http://schemas.microsoft.com/office/word/2020/wordml/sdtdatahash" xmlns:w16se="http://schemas.microsoft.com/office/word/2015/wordml/symex" xmlns:wpg="http://schemas.microsoft.com/office/word/2010/wordprocessingGroup" xmlns:wpi="http://schemas.microsoft.com/office/word/2010/wordprocessingInk" xmlns:wne="http://schemas.microsoft.com/office/word/2006/wordml" xmlns:wps="http://schemas.microsoft.com/office/word/2010/wordprocessingShape" mc:Ignorable="w14 w15 w16se w16cid w16 w16cex w16sdtdh wp14">
+<w:footnotes xmlns:wpc="http://schemas.microsoft.com/office/word/2010/wordprocessingCanvas" xmlns:cx="http://schemas.microsoft.com/office/drawing/2014/chartex" xmlns:cx1="http://schemas.microsoft.com/office/drawing/2015/9/8/chartex" xmlns:cx2="http://schemas.microsoft.com/office/drawing/2015/10/21/chartex" xmlns:cx3="http://schemas.microsoft.com/office/drawing/2016/5/9/chartex" xmlns:cx4="http://schemas.microsoft.com/office/drawing/2016/5/10/chartex" xmlns:cx5="http://schemas.microsoft.com/office/drawing/2016/5/11/chartex" xmlns:cx6="http://schemas.microsoft.com/office/drawing/2016/5/12/chartex" xmlns:cx7="http://schemas.microsoft.com/office/drawing/2016/5/13/chartex" xmlns:cx8="http://schemas.microsoft.com/office/drawing/2016/5/14/chartex" xmlns:mc="http://schemas.openxmlformats.org/markup-compatibility/2006" xmlns:aink="http://schemas.microsoft.com/office/drawing/2016/ink" xmlns:am3d="http://schemas.microsoft.com/office/drawing/2017/model3d" xmlns:o="urn:schemas-microsoft-com:office:office" xmlns:r="http://schemas.openxmlformats.org/officeDocument/2006/relationships" xmlns:m="http://schemas.openxmlformats.org/officeDocument/2006/math" xmlns:v="urn:schemas-microsoft-com:vml" xmlns:wp14="http://schemas.microsoft.com/office/word/2010/wordprocessingDrawing" xmlns:wp="http://schemas.openxmlformats.org/drawingml/2006/wordprocessingDrawing" xmlns:w10="urn:schemas-microsoft-com:office:word" xmlns:w="http://schemas.openxmlformats.org/wordprocessingml/2006/main" xmlns:w14="http://schemas.microsoft.com/office/word/2010/wordml" xmlns:w15="http://schemas.microsoft.com/office/word/2012/wordml" xmlns:w16cid="http://schemas.microsoft.com/office/word/2016/wordml/cid" xmlns:w16se="http://schemas.microsoft.com/office/word/2015/wordml/symex" xmlns:wpg="http://schemas.microsoft.com/office/word/2010/wordprocessingGroup" xmlns:wpi="http://schemas.microsoft.com/office/word/2010/wordprocessingInk" xmlns:wne="http://schemas.microsoft.com/office/word/2006/wordml" xmlns:wps="http://schemas.microsoft.com/office/word/2010/wordprocessingShape" mc:Ignorable="w14 w15 w16se w16cid wp14">
   <w:footnote w:type="separator" w:id="-1">
     <w:p>
       <w:pPr>
@@ -9095,7 +8971,7 @@
 </file>
 
 <file path=word/header1.xml><?xml version="1.0" encoding="utf-8"?>
-<w:hdr xmlns:wpc="http://schemas.microsoft.com/office/word/2010/wordprocessingCanvas" xmlns:cx="http://schemas.microsoft.com/office/drawing/2014/chartex" xmlns:cx1="http://schemas.microsoft.com/office/drawing/2015/9/8/chartex" xmlns:cx2="http://schemas.microsoft.com/office/drawing/2015/10/21/chartex" xmlns:cx3="http://schemas.microsoft.com/office/drawing/2016/5/9/chartex" xmlns:cx4="http://schemas.microsoft.com/office/drawing/2016/5/10/chartex" xmlns:cx5="http://schemas.microsoft.com/office/drawing/2016/5/11/chartex" xmlns:cx6="http://schemas.microsoft.com/office/drawing/2016/5/12/chartex" xmlns:cx7="http://schemas.microsoft.com/office/drawing/2016/5/13/chartex" xmlns:cx8="http://schemas.microsoft.com/office/drawing/2016/5/14/chartex" xmlns:mc="http://schemas.openxmlformats.org/markup-compatibility/2006" xmlns:aink="http://schemas.microsoft.com/office/drawing/2016/ink" xmlns:am3d="http://schemas.microsoft.com/office/drawing/2017/model3d" xmlns:o="urn:schemas-microsoft-com:office:office" xmlns:oel="http://schemas.microsoft.com/office/2019/extlst" xmlns:r="http://schemas.openxmlformats.org/officeDocument/2006/relationships" xmlns:m="http://schemas.openxmlformats.org/officeDocument/2006/math" xmlns:v="urn:schemas-microsoft-com:vml" xmlns:wp14="http://schemas.microsoft.com/office/word/2010/wordprocessingDrawing" xmlns:wp="http://schemas.openxmlformats.org/drawingml/2006/wordprocessingDrawing" xmlns:w10="urn:schemas-microsoft-com:office:word" xmlns:w="http://schemas.openxmlformats.org/wordprocessingml/2006/main" xmlns:w14="http://schemas.microsoft.com/office/word/2010/wordml" xmlns:w15="http://schemas.microsoft.com/office/word/2012/wordml" xmlns:w16cex="http://schemas.microsoft.com/office/word/2018/wordml/cex" xmlns:w16cid="http://schemas.microsoft.com/office/word/2016/wordml/cid" xmlns:w16="http://schemas.microsoft.com/office/word/2018/wordml" xmlns:w16du="http://schemas.microsoft.com/office/word/2023/wordml/word16du" xmlns:w16sdtdh="http://schemas.microsoft.com/office/word/2020/wordml/sdtdatahash" xmlns:w16se="http://schemas.microsoft.com/office/word/2015/wordml/symex" xmlns:wpg="http://schemas.microsoft.com/office/word/2010/wordprocessingGroup" xmlns:wpi="http://schemas.microsoft.com/office/word/2010/wordprocessingInk" xmlns:wne="http://schemas.microsoft.com/office/word/2006/wordml" xmlns:wps="http://schemas.microsoft.com/office/word/2010/wordprocessingShape" mc:Ignorable="w14 w15 w16se w16cid w16 w16cex w16sdtdh wp14">
+<w:hdr xmlns:wpc="http://schemas.microsoft.com/office/word/2010/wordprocessingCanvas" xmlns:cx="http://schemas.microsoft.com/office/drawing/2014/chartex" xmlns:cx1="http://schemas.microsoft.com/office/drawing/2015/9/8/chartex" xmlns:cx2="http://schemas.microsoft.com/office/drawing/2015/10/21/chartex" xmlns:cx3="http://schemas.microsoft.com/office/drawing/2016/5/9/chartex" xmlns:cx4="http://schemas.microsoft.com/office/drawing/2016/5/10/chartex" xmlns:cx5="http://schemas.microsoft.com/office/drawing/2016/5/11/chartex" xmlns:cx6="http://schemas.microsoft.com/office/drawing/2016/5/12/chartex" xmlns:cx7="http://schemas.microsoft.com/office/drawing/2016/5/13/chartex" xmlns:cx8="http://schemas.microsoft.com/office/drawing/2016/5/14/chartex" xmlns:mc="http://schemas.openxmlformats.org/markup-compatibility/2006" xmlns:aink="http://schemas.microsoft.com/office/drawing/2016/ink" xmlns:am3d="http://schemas.microsoft.com/office/drawing/2017/model3d" xmlns:o="urn:schemas-microsoft-com:office:office" xmlns:r="http://schemas.openxmlformats.org/officeDocument/2006/relationships" xmlns:m="http://schemas.openxmlformats.org/officeDocument/2006/math" xmlns:v="urn:schemas-microsoft-com:vml" xmlns:wp14="http://schemas.microsoft.com/office/word/2010/wordprocessingDrawing" xmlns:wp="http://schemas.openxmlformats.org/drawingml/2006/wordprocessingDrawing" xmlns:w10="urn:schemas-microsoft-com:office:word" xmlns:w="http://schemas.openxmlformats.org/wordprocessingml/2006/main" xmlns:w14="http://schemas.microsoft.com/office/word/2010/wordml" xmlns:w15="http://schemas.microsoft.com/office/word/2012/wordml" xmlns:w16cid="http://schemas.microsoft.com/office/word/2016/wordml/cid" xmlns:w16se="http://schemas.microsoft.com/office/word/2015/wordml/symex" xmlns:wpg="http://schemas.microsoft.com/office/word/2010/wordprocessingGroup" xmlns:wpi="http://schemas.microsoft.com/office/word/2010/wordprocessingInk" xmlns:wne="http://schemas.microsoft.com/office/word/2006/wordml" xmlns:wps="http://schemas.microsoft.com/office/word/2010/wordprocessingShape" mc:Ignorable="w14 w15 w16se w16cid wp14">
   <w:sdt>
     <w:sdtPr>
       <w:id w:val="2078936744"/>
@@ -9104,6 +8980,7 @@
         <w:docPartUnique/>
       </w:docPartObj>
     </w:sdtPr>
+    <w:sdtEndPr/>
     <w:sdtContent>
       <w:p>
         <w:pPr>
@@ -9140,7 +9017,7 @@
 </file>
 
 <file path=word/numbering.xml><?xml version="1.0" encoding="utf-8"?>
-<w:numbering xmlns:wpc="http://schemas.microsoft.com/office/word/2010/wordprocessingCanvas" xmlns:cx="http://schemas.microsoft.com/office/drawing/2014/chartex" xmlns:cx1="http://schemas.microsoft.com/office/drawing/2015/9/8/chartex" xmlns:cx2="http://schemas.microsoft.com/office/drawing/2015/10/21/chartex" xmlns:cx3="http://schemas.microsoft.com/office/drawing/2016/5/9/chartex" xmlns:cx4="http://schemas.microsoft.com/office/drawing/2016/5/10/chartex" xmlns:cx5="http://schemas.microsoft.com/office/drawing/2016/5/11/chartex" xmlns:cx6="http://schemas.microsoft.com/office/drawing/2016/5/12/chartex" xmlns:cx7="http://schemas.microsoft.com/office/drawing/2016/5/13/chartex" xmlns:cx8="http://schemas.microsoft.com/office/drawing/2016/5/14/chartex" xmlns:mc="http://schemas.openxmlformats.org/markup-compatibility/2006" xmlns:aink="http://schemas.microsoft.com/office/drawing/2016/ink" xmlns:am3d="http://schemas.microsoft.com/office/drawing/2017/model3d" xmlns:o="urn:schemas-microsoft-com:office:office" xmlns:oel="http://schemas.microsoft.com/office/2019/extlst" xmlns:r="http://schemas.openxmlformats.org/officeDocument/2006/relationships" xmlns:m="http://schemas.openxmlformats.org/officeDocument/2006/math" xmlns:v="urn:schemas-microsoft-com:vml" xmlns:wp14="http://schemas.microsoft.com/office/word/2010/wordprocessingDrawing" xmlns:wp="http://schemas.openxmlformats.org/drawingml/2006/wordprocessingDrawing" xmlns:w10="urn:schemas-microsoft-com:office:word" xmlns:w="http://schemas.openxmlformats.org/wordprocessingml/2006/main" xmlns:w14="http://schemas.microsoft.com/office/word/2010/wordml" xmlns:w15="http://schemas.microsoft.com/office/word/2012/wordml" xmlns:w16cex="http://schemas.microsoft.com/office/word/2018/wordml/cex" xmlns:w16cid="http://schemas.microsoft.com/office/word/2016/wordml/cid" xmlns:w16="http://schemas.microsoft.com/office/word/2018/wordml" xmlns:w16du="http://schemas.microsoft.com/office/word/2023/wordml/word16du" xmlns:w16sdtdh="http://schemas.microsoft.com/office/word/2020/wordml/sdtdatahash" xmlns:w16se="http://schemas.microsoft.com/office/word/2015/wordml/symex" xmlns:wpg="http://schemas.microsoft.com/office/word/2010/wordprocessingGroup" xmlns:wpi="http://schemas.microsoft.com/office/word/2010/wordprocessingInk" xmlns:wne="http://schemas.microsoft.com/office/word/2006/wordml" xmlns:wps="http://schemas.microsoft.com/office/word/2010/wordprocessingShape" mc:Ignorable="w14 w15 w16se w16cid w16 w16cex w16sdtdh wp14">
+<w:numbering xmlns:wpc="http://schemas.microsoft.com/office/word/2010/wordprocessingCanvas" xmlns:cx="http://schemas.microsoft.com/office/drawing/2014/chartex" xmlns:cx1="http://schemas.microsoft.com/office/drawing/2015/9/8/chartex" xmlns:cx2="http://schemas.microsoft.com/office/drawing/2015/10/21/chartex" xmlns:cx3="http://schemas.microsoft.com/office/drawing/2016/5/9/chartex" xmlns:cx4="http://schemas.microsoft.com/office/drawing/2016/5/10/chartex" xmlns:cx5="http://schemas.microsoft.com/office/drawing/2016/5/11/chartex" xmlns:cx6="http://schemas.microsoft.com/office/drawing/2016/5/12/chartex" xmlns:cx7="http://schemas.microsoft.com/office/drawing/2016/5/13/chartex" xmlns:cx8="http://schemas.microsoft.com/office/drawing/2016/5/14/chartex" xmlns:mc="http://schemas.openxmlformats.org/markup-compatibility/2006" xmlns:aink="http://schemas.microsoft.com/office/drawing/2016/ink" xmlns:am3d="http://schemas.microsoft.com/office/drawing/2017/model3d" xmlns:o="urn:schemas-microsoft-com:office:office" xmlns:r="http://schemas.openxmlformats.org/officeDocument/2006/relationships" xmlns:m="http://schemas.openxmlformats.org/officeDocument/2006/math" xmlns:v="urn:schemas-microsoft-com:vml" xmlns:wp14="http://schemas.microsoft.com/office/word/2010/wordprocessingDrawing" xmlns:wp="http://schemas.openxmlformats.org/drawingml/2006/wordprocessingDrawing" xmlns:w10="urn:schemas-microsoft-com:office:word" xmlns:w="http://schemas.openxmlformats.org/wordprocessingml/2006/main" xmlns:w14="http://schemas.microsoft.com/office/word/2010/wordml" xmlns:w15="http://schemas.microsoft.com/office/word/2012/wordml" xmlns:w16cid="http://schemas.microsoft.com/office/word/2016/wordml/cid" xmlns:w16se="http://schemas.microsoft.com/office/word/2015/wordml/symex" xmlns:wpg="http://schemas.microsoft.com/office/word/2010/wordprocessingGroup" xmlns:wpi="http://schemas.microsoft.com/office/word/2010/wordprocessingInk" xmlns:wne="http://schemas.microsoft.com/office/word/2006/wordml" xmlns:wps="http://schemas.microsoft.com/office/word/2010/wordprocessingShape" mc:Ignorable="w14 w15 w16se w16cid wp14">
   <w:abstractNum w:abstractNumId="0" w15:restartNumberingAfterBreak="0">
     <w:nsid w:val="06C015DD"/>
     <w:multiLevelType w:val="multilevel"/>
@@ -13097,115 +12974,115 @@
       </w:pPr>
     </w:lvl>
   </w:abstractNum>
-  <w:num w:numId="1" w16cid:durableId="490294532">
+  <w:num w:numId="1">
     <w:abstractNumId w:val="30"/>
   </w:num>
-  <w:num w:numId="2" w16cid:durableId="1574270123">
+  <w:num w:numId="2">
     <w:abstractNumId w:val="24"/>
   </w:num>
-  <w:num w:numId="3" w16cid:durableId="1243368438">
+  <w:num w:numId="3">
     <w:abstractNumId w:val="8"/>
   </w:num>
-  <w:num w:numId="4" w16cid:durableId="307053083">
+  <w:num w:numId="4">
     <w:abstractNumId w:val="18"/>
   </w:num>
-  <w:num w:numId="5" w16cid:durableId="1613172530">
+  <w:num w:numId="5">
     <w:abstractNumId w:val="1"/>
   </w:num>
-  <w:num w:numId="6" w16cid:durableId="1013535917">
+  <w:num w:numId="6">
     <w:abstractNumId w:val="27"/>
   </w:num>
-  <w:num w:numId="7" w16cid:durableId="1829133746">
+  <w:num w:numId="7">
     <w:abstractNumId w:val="13"/>
   </w:num>
-  <w:num w:numId="8" w16cid:durableId="1611275087">
+  <w:num w:numId="8">
     <w:abstractNumId w:val="19"/>
   </w:num>
-  <w:num w:numId="9" w16cid:durableId="1434934228">
+  <w:num w:numId="9">
     <w:abstractNumId w:val="3"/>
   </w:num>
-  <w:num w:numId="10" w16cid:durableId="875626735">
+  <w:num w:numId="10">
     <w:abstractNumId w:val="21"/>
   </w:num>
-  <w:num w:numId="11" w16cid:durableId="1630863521">
+  <w:num w:numId="11">
     <w:abstractNumId w:val="32"/>
   </w:num>
-  <w:num w:numId="12" w16cid:durableId="2077899993">
+  <w:num w:numId="12">
     <w:abstractNumId w:val="22"/>
   </w:num>
-  <w:num w:numId="13" w16cid:durableId="820192276">
+  <w:num w:numId="13">
     <w:abstractNumId w:val="7"/>
   </w:num>
-  <w:num w:numId="14" w16cid:durableId="363790914">
+  <w:num w:numId="14">
     <w:abstractNumId w:val="31"/>
   </w:num>
-  <w:num w:numId="15" w16cid:durableId="552304339">
+  <w:num w:numId="15">
     <w:abstractNumId w:val="29"/>
   </w:num>
-  <w:num w:numId="16" w16cid:durableId="1054239198">
+  <w:num w:numId="16">
     <w:abstractNumId w:val="10"/>
   </w:num>
-  <w:num w:numId="17" w16cid:durableId="16783475">
+  <w:num w:numId="17">
     <w:abstractNumId w:val="6"/>
   </w:num>
-  <w:num w:numId="18" w16cid:durableId="1360621398">
+  <w:num w:numId="18">
     <w:abstractNumId w:val="34"/>
   </w:num>
-  <w:num w:numId="19" w16cid:durableId="2018116382">
+  <w:num w:numId="19">
     <w:abstractNumId w:val="5"/>
   </w:num>
-  <w:num w:numId="20" w16cid:durableId="943149405">
+  <w:num w:numId="20">
     <w:abstractNumId w:val="17"/>
   </w:num>
-  <w:num w:numId="21" w16cid:durableId="2124684041">
+  <w:num w:numId="21">
     <w:abstractNumId w:val="35"/>
   </w:num>
-  <w:num w:numId="22" w16cid:durableId="159388835">
+  <w:num w:numId="22">
     <w:abstractNumId w:val="14"/>
   </w:num>
-  <w:num w:numId="23" w16cid:durableId="1355350330">
+  <w:num w:numId="23">
     <w:abstractNumId w:val="0"/>
   </w:num>
-  <w:num w:numId="24" w16cid:durableId="929004292">
+  <w:num w:numId="24">
     <w:abstractNumId w:val="36"/>
   </w:num>
-  <w:num w:numId="25" w16cid:durableId="723410113">
+  <w:num w:numId="25">
     <w:abstractNumId w:val="23"/>
   </w:num>
-  <w:num w:numId="26" w16cid:durableId="596792691">
+  <w:num w:numId="26">
     <w:abstractNumId w:val="16"/>
   </w:num>
-  <w:num w:numId="27" w16cid:durableId="176889516">
+  <w:num w:numId="27">
     <w:abstractNumId w:val="11"/>
   </w:num>
-  <w:num w:numId="28" w16cid:durableId="581960662">
+  <w:num w:numId="28">
     <w:abstractNumId w:val="4"/>
   </w:num>
-  <w:num w:numId="29" w16cid:durableId="987631483">
+  <w:num w:numId="29">
     <w:abstractNumId w:val="9"/>
   </w:num>
-  <w:num w:numId="30" w16cid:durableId="798576660">
+  <w:num w:numId="30">
     <w:abstractNumId w:val="26"/>
   </w:num>
-  <w:num w:numId="31" w16cid:durableId="1255744754">
+  <w:num w:numId="31">
     <w:abstractNumId w:val="25"/>
   </w:num>
-  <w:num w:numId="32" w16cid:durableId="1433430501">
+  <w:num w:numId="32">
     <w:abstractNumId w:val="20"/>
   </w:num>
-  <w:num w:numId="33" w16cid:durableId="1529490273">
+  <w:num w:numId="33">
     <w:abstractNumId w:val="12"/>
   </w:num>
-  <w:num w:numId="34" w16cid:durableId="1110854122">
+  <w:num w:numId="34">
     <w:abstractNumId w:val="33"/>
   </w:num>
-  <w:num w:numId="35" w16cid:durableId="247202599">
+  <w:num w:numId="35">
     <w:abstractNumId w:val="15"/>
   </w:num>
-  <w:num w:numId="36" w16cid:durableId="1921526887">
+  <w:num w:numId="36">
     <w:abstractNumId w:val="2"/>
   </w:num>
-  <w:num w:numId="37" w16cid:durableId="1635796868">
+  <w:num w:numId="37">
     <w:abstractNumId w:val="28"/>
   </w:num>
   <w:numIdMacAtCleanup w:val="16"/>
@@ -13213,7 +13090,7 @@
 </file>
 
 <file path=word/styles.xml><?xml version="1.0" encoding="utf-8"?>
-<w:styles xmlns:mc="http://schemas.openxmlformats.org/markup-compatibility/2006" xmlns:r="http://schemas.openxmlformats.org/officeDocument/2006/relationships" xmlns:w="http://schemas.openxmlformats.org/wordprocessingml/2006/main" xmlns:w14="http://schemas.microsoft.com/office/word/2010/wordml" xmlns:w15="http://schemas.microsoft.com/office/word/2012/wordml" xmlns:w16cex="http://schemas.microsoft.com/office/word/2018/wordml/cex" xmlns:w16cid="http://schemas.microsoft.com/office/word/2016/wordml/cid" xmlns:w16="http://schemas.microsoft.com/office/word/2018/wordml" xmlns:w16sdtdh="http://schemas.microsoft.com/office/word/2020/wordml/sdtdatahash" xmlns:w16se="http://schemas.microsoft.com/office/word/2015/wordml/symex" mc:Ignorable="w14 w15 w16se w16cid w16 w16cex w16sdtdh">
+<w:styles xmlns:mc="http://schemas.openxmlformats.org/markup-compatibility/2006" xmlns:r="http://schemas.openxmlformats.org/officeDocument/2006/relationships" xmlns:w="http://schemas.openxmlformats.org/wordprocessingml/2006/main" xmlns:w14="http://schemas.microsoft.com/office/word/2010/wordml" xmlns:w15="http://schemas.microsoft.com/office/word/2012/wordml" xmlns:w16cid="http://schemas.microsoft.com/office/word/2016/wordml/cid" xmlns:w16se="http://schemas.microsoft.com/office/word/2015/wordml/symex" mc:Ignorable="w14 w15 w16se w16cid">
   <w:docDefaults>
     <w:rPrDefault>
       <w:rPr>
@@ -13223,7 +13100,7 @@
     </w:rPrDefault>
     <w:pPrDefault/>
   </w:docDefaults>
-  <w:latentStyles w:defLockedState="0" w:defUIPriority="99" w:defSemiHidden="0" w:defUnhideWhenUsed="0" w:defQFormat="0" w:count="376">
+  <w:latentStyles w:defLockedState="0" w:defUIPriority="99" w:defSemiHidden="0" w:defUnhideWhenUsed="0" w:defQFormat="0" w:count="375">
     <w:lsdException w:name="Normal" w:uiPriority="0"/>
     <w:lsdException w:name="heading 1" w:uiPriority="9" w:qFormat="1"/>
     <w:lsdException w:name="heading 2" w:semiHidden="1" w:uiPriority="0" w:unhideWhenUsed="1" w:qFormat="1"/>
@@ -13599,7 +13476,6 @@
     <w:lsdException w:name="Smart Hyperlink" w:semiHidden="1" w:unhideWhenUsed="1"/>
     <w:lsdException w:name="Hashtag" w:semiHidden="1" w:unhideWhenUsed="1"/>
     <w:lsdException w:name="Unresolved Mention" w:semiHidden="1" w:unhideWhenUsed="1"/>
-    <w:lsdException w:name="Smart Link" w:semiHidden="1" w:unhideWhenUsed="1"/>
   </w:latentStyles>
   <w:style w:type="paragraph" w:default="1" w:styleId="Normal">
     <w:name w:val="Normal"/>
@@ -15312,7 +15188,7 @@
 </file>
 
 <file path=customXml/itemProps1.xml><?xml version="1.0" encoding="utf-8"?>
-<ds:datastoreItem xmlns:ds="http://schemas.openxmlformats.org/officeDocument/2006/customXml" ds:itemID="{6A7F12C3-E3FA-4149-A5EC-B2FBC7B4C682}">
+<ds:datastoreItem xmlns:ds="http://schemas.openxmlformats.org/officeDocument/2006/customXml" ds:itemID="{4E90B873-F5A5-462C-953D-46923A18816E}">
   <ds:schemaRefs>
     <ds:schemaRef ds:uri="http://schemas.openxmlformats.org/officeDocument/2006/bibliography"/>
   </ds:schemaRefs>

</xml_diff>

<commit_message>
add: adiciona diagramas no documento
</commit_message>
<xml_diff>
--- a/engenharia/Projeto Mobile.docx
+++ b/engenharia/Projeto Mobile.docx
@@ -1,6 +1,6 @@
 
 <file path=word/document.xml><?xml version="1.0" encoding="utf-8"?>
-<w:document xmlns:wpc="http://schemas.microsoft.com/office/word/2010/wordprocessingCanvas" xmlns:cx="http://schemas.microsoft.com/office/drawing/2014/chartex" xmlns:cx1="http://schemas.microsoft.com/office/drawing/2015/9/8/chartex" xmlns:cx2="http://schemas.microsoft.com/office/drawing/2015/10/21/chartex" xmlns:cx3="http://schemas.microsoft.com/office/drawing/2016/5/9/chartex" xmlns:cx4="http://schemas.microsoft.com/office/drawing/2016/5/10/chartex" xmlns:cx5="http://schemas.microsoft.com/office/drawing/2016/5/11/chartex" xmlns:cx6="http://schemas.microsoft.com/office/drawing/2016/5/12/chartex" xmlns:cx7="http://schemas.microsoft.com/office/drawing/2016/5/13/chartex" xmlns:cx8="http://schemas.microsoft.com/office/drawing/2016/5/14/chartex" xmlns:mc="http://schemas.openxmlformats.org/markup-compatibility/2006" xmlns:aink="http://schemas.microsoft.com/office/drawing/2016/ink" xmlns:am3d="http://schemas.microsoft.com/office/drawing/2017/model3d" xmlns:o="urn:schemas-microsoft-com:office:office" xmlns:r="http://schemas.openxmlformats.org/officeDocument/2006/relationships" xmlns:m="http://schemas.openxmlformats.org/officeDocument/2006/math" xmlns:v="urn:schemas-microsoft-com:vml" xmlns:wp14="http://schemas.microsoft.com/office/word/2010/wordprocessingDrawing" xmlns:wp="http://schemas.openxmlformats.org/drawingml/2006/wordprocessingDrawing" xmlns:w10="urn:schemas-microsoft-com:office:word" xmlns:w="http://schemas.openxmlformats.org/wordprocessingml/2006/main" xmlns:w14="http://schemas.microsoft.com/office/word/2010/wordml" xmlns:w15="http://schemas.microsoft.com/office/word/2012/wordml" xmlns:w16cid="http://schemas.microsoft.com/office/word/2016/wordml/cid" xmlns:w16se="http://schemas.microsoft.com/office/word/2015/wordml/symex" xmlns:wpg="http://schemas.microsoft.com/office/word/2010/wordprocessingGroup" xmlns:wpi="http://schemas.microsoft.com/office/word/2010/wordprocessingInk" xmlns:wne="http://schemas.microsoft.com/office/word/2006/wordml" xmlns:wps="http://schemas.microsoft.com/office/word/2010/wordprocessingShape" mc:Ignorable="w14 w15 w16se w16cid wp14">
+<w:document xmlns:wpc="http://schemas.microsoft.com/office/word/2010/wordprocessingCanvas" xmlns:cx="http://schemas.microsoft.com/office/drawing/2014/chartex" xmlns:cx1="http://schemas.microsoft.com/office/drawing/2015/9/8/chartex" xmlns:cx2="http://schemas.microsoft.com/office/drawing/2015/10/21/chartex" xmlns:cx3="http://schemas.microsoft.com/office/drawing/2016/5/9/chartex" xmlns:cx4="http://schemas.microsoft.com/office/drawing/2016/5/10/chartex" xmlns:cx5="http://schemas.microsoft.com/office/drawing/2016/5/11/chartex" xmlns:cx6="http://schemas.microsoft.com/office/drawing/2016/5/12/chartex" xmlns:cx7="http://schemas.microsoft.com/office/drawing/2016/5/13/chartex" xmlns:cx8="http://schemas.microsoft.com/office/drawing/2016/5/14/chartex" xmlns:mc="http://schemas.openxmlformats.org/markup-compatibility/2006" xmlns:aink="http://schemas.microsoft.com/office/drawing/2016/ink" xmlns:am3d="http://schemas.microsoft.com/office/drawing/2017/model3d" xmlns:o="urn:schemas-microsoft-com:office:office" xmlns:oel="http://schemas.microsoft.com/office/2019/extlst" xmlns:r="http://schemas.openxmlformats.org/officeDocument/2006/relationships" xmlns:m="http://schemas.openxmlformats.org/officeDocument/2006/math" xmlns:v="urn:schemas-microsoft-com:vml" xmlns:wp14="http://schemas.microsoft.com/office/word/2010/wordprocessingDrawing" xmlns:wp="http://schemas.openxmlformats.org/drawingml/2006/wordprocessingDrawing" xmlns:w10="urn:schemas-microsoft-com:office:word" xmlns:w="http://schemas.openxmlformats.org/wordprocessingml/2006/main" xmlns:w14="http://schemas.microsoft.com/office/word/2010/wordml" xmlns:w15="http://schemas.microsoft.com/office/word/2012/wordml" xmlns:w16cex="http://schemas.microsoft.com/office/word/2018/wordml/cex" xmlns:w16cid="http://schemas.microsoft.com/office/word/2016/wordml/cid" xmlns:w16="http://schemas.microsoft.com/office/word/2018/wordml" xmlns:w16du="http://schemas.microsoft.com/office/word/2023/wordml/word16du" xmlns:w16sdtdh="http://schemas.microsoft.com/office/word/2020/wordml/sdtdatahash" xmlns:w16se="http://schemas.microsoft.com/office/word/2015/wordml/symex" xmlns:wpg="http://schemas.microsoft.com/office/word/2010/wordprocessingGroup" xmlns:wpi="http://schemas.microsoft.com/office/word/2010/wordprocessingInk" xmlns:wne="http://schemas.microsoft.com/office/word/2006/wordml" xmlns:wps="http://schemas.microsoft.com/office/word/2010/wordprocessingShape" mc:Ignorable="w14 w15 w16se w16cid w16 w16cex w16sdtdh wp14">
   <w:body>
     <w:p>
       <w:pPr>
@@ -1295,7 +1295,6 @@
           <w:id w:val="-131800192"/>
           <w:citation/>
         </w:sdtPr>
-        <w:sdtEndPr/>
         <w:sdtContent>
           <w:r>
             <w:rPr>
@@ -8084,7 +8083,31 @@
         <w:rPr>
           <w:lang w:eastAsia="ar-SA"/>
         </w:rPr>
-        <w:t>o usuário no sistema.</w:t>
+        <w:t>o usuário</w:t>
+      </w:r>
+      <w:r>
+        <w:rPr>
+          <w:lang w:eastAsia="ar-SA"/>
+        </w:rPr>
+        <w:t xml:space="preserve"> vendedor</w:t>
+      </w:r>
+      <w:r>
+        <w:rPr>
+          <w:lang w:eastAsia="ar-SA"/>
+        </w:rPr>
+        <w:t xml:space="preserve"> no </w:t>
+      </w:r>
+      <w:r>
+        <w:rPr>
+          <w:lang w:eastAsia="ar-SA"/>
+        </w:rPr>
+        <w:t>seu ambiente</w:t>
+      </w:r>
+      <w:r>
+        <w:rPr>
+          <w:lang w:eastAsia="ar-SA"/>
+        </w:rPr>
+        <w:t>.</w:t>
       </w:r>
     </w:p>
     <w:p>
@@ -8097,10 +8120,10 @@
         </w:rPr>
         <w:lastRenderedPageBreak/>
         <w:drawing>
-          <wp:inline distT="0" distB="0" distL="0" distR="0" wp14:anchorId="19ABBB84" wp14:editId="46A54C4C">
-            <wp:extent cx="5760085" cy="4551680"/>
-            <wp:effectExtent l="0" t="0" r="0" b="1270"/>
-            <wp:docPr id="474686583" name="Imagem 1" descr="Diagrama&#10;&#10;Descrição gerada automaticamente"/>
+          <wp:inline distT="0" distB="0" distL="0" distR="0" wp14:anchorId="296A6B2E" wp14:editId="71302B09">
+            <wp:extent cx="5760085" cy="4820285"/>
+            <wp:effectExtent l="0" t="0" r="0" b="0"/>
+            <wp:docPr id="1884925831" name="Imagem 1" descr="Diagrama&#10;&#10;Descrição gerada automaticamente"/>
             <wp:cNvGraphicFramePr>
               <a:graphicFrameLocks xmlns:a="http://schemas.openxmlformats.org/drawingml/2006/main" noChangeAspect="1"/>
             </wp:cNvGraphicFramePr>
@@ -8108,7 +8131,7 @@
               <a:graphicData uri="http://schemas.openxmlformats.org/drawingml/2006/picture">
                 <pic:pic xmlns:pic="http://schemas.openxmlformats.org/drawingml/2006/picture">
                   <pic:nvPicPr>
-                    <pic:cNvPr id="474686583" name="Imagem 1" descr="Diagrama&#10;&#10;Descrição gerada automaticamente"/>
+                    <pic:cNvPr id="1884925831" name="Imagem 1" descr="Diagrama&#10;&#10;Descrição gerada automaticamente"/>
                     <pic:cNvPicPr/>
                   </pic:nvPicPr>
                   <pic:blipFill>
@@ -8120,7 +8143,7 @@
                   <pic:spPr>
                     <a:xfrm>
                       <a:off x="0" y="0"/>
-                      <a:ext cx="5760085" cy="4551680"/>
+                      <a:ext cx="5760085" cy="4820285"/>
                     </a:xfrm>
                     <a:prstGeom prst="rect">
                       <a:avLst/>
@@ -8136,7 +8159,7 @@
     <w:p>
       <w:pPr>
         <w:pStyle w:val="Legenda"/>
-        <w:jc w:val="both"/>
+        <w:jc w:val="left"/>
       </w:pPr>
       <w:r>
         <w:t xml:space="preserve">Figura </w:t>
@@ -8172,9 +8195,79 @@
         <w:fldChar w:fldCharType="end"/>
       </w:r>
       <w:r>
-        <w:t xml:space="preserve"> - Diagrama de Caso de Uso do Sistema</w:t>
-      </w:r>
-    </w:p>
+        <w:t xml:space="preserve"> - Diagrama de Caso de Uso do </w:t>
+      </w:r>
+      <w:r>
+        <w:t>Ambiente do Vendedor</w:t>
+      </w:r>
+    </w:p>
+    <w:p>
+      <w:r>
+        <w:rPr>
+          <w:noProof/>
+        </w:rPr>
+        <w:lastRenderedPageBreak/>
+        <w:drawing>
+          <wp:inline distT="0" distB="0" distL="0" distR="0" wp14:anchorId="18DC8DE0" wp14:editId="31291B01">
+            <wp:extent cx="5760085" cy="4620260"/>
+            <wp:effectExtent l="0" t="0" r="0" b="8890"/>
+            <wp:docPr id="361834569" name="Imagem 1" descr="Diagrama&#10;&#10;Descrição gerada automaticamente"/>
+            <wp:cNvGraphicFramePr>
+              <a:graphicFrameLocks xmlns:a="http://schemas.openxmlformats.org/drawingml/2006/main" noChangeAspect="1"/>
+            </wp:cNvGraphicFramePr>
+            <a:graphic xmlns:a="http://schemas.openxmlformats.org/drawingml/2006/main">
+              <a:graphicData uri="http://schemas.openxmlformats.org/drawingml/2006/picture">
+                <pic:pic xmlns:pic="http://schemas.openxmlformats.org/drawingml/2006/picture">
+                  <pic:nvPicPr>
+                    <pic:cNvPr id="361834569" name="Imagem 1" descr="Diagrama&#10;&#10;Descrição gerada automaticamente"/>
+                    <pic:cNvPicPr/>
+                  </pic:nvPicPr>
+                  <pic:blipFill>
+                    <a:blip r:embed="rId10"/>
+                    <a:stretch>
+                      <a:fillRect/>
+                    </a:stretch>
+                  </pic:blipFill>
+                  <pic:spPr>
+                    <a:xfrm>
+                      <a:off x="0" y="0"/>
+                      <a:ext cx="5760085" cy="4620260"/>
+                    </a:xfrm>
+                    <a:prstGeom prst="rect">
+                      <a:avLst/>
+                    </a:prstGeom>
+                  </pic:spPr>
+                </pic:pic>
+              </a:graphicData>
+            </a:graphic>
+          </wp:inline>
+        </w:drawing>
+      </w:r>
+    </w:p>
+    <w:p>
+      <w:pPr>
+        <w:pStyle w:val="Legenda"/>
+        <w:jc w:val="left"/>
+      </w:pPr>
+      <w:r>
+        <w:t xml:space="preserve">Figura </w:t>
+      </w:r>
+      <w:fldSimple w:instr=" SEQ Figura \* ARABIC ">
+        <w:r>
+          <w:rPr>
+            <w:noProof/>
+          </w:rPr>
+          <w:t>2</w:t>
+        </w:r>
+      </w:fldSimple>
+      <w:r>
+        <w:t xml:space="preserve"> - Diagrama de Caso de Uso do Ambiente do </w:t>
+      </w:r>
+      <w:r>
+        <w:t>Cliente</w:t>
+      </w:r>
+    </w:p>
+    <w:p/>
     <w:p/>
     <w:p>
       <w:pPr>
@@ -8220,7 +8313,6 @@
           <w:id w:val="1945577410"/>
           <w:citation/>
         </w:sdtPr>
-        <w:sdtEndPr/>
         <w:sdtContent>
           <w:r>
             <w:fldChar w:fldCharType="begin"/>
@@ -8280,14 +8372,14 @@
         <w:rPr>
           <w:lang w:eastAsia="ar-SA"/>
         </w:rPr>
-        <w:t xml:space="preserve">o caso de uso "Selecionar Ambiente", é necessário identificar as entidades envolvidas, que neste caso são o Usuário (dividido em dois tipos: vendedor e cliente), o Controle do sistema e a Camada de dados. As possíveis ações disponíveis são: para o vendedor, que será o primeiro a criar uma </w:t>
+        <w:t xml:space="preserve">o caso de uso "Selecionar Ambiente", é necessário identificar as entidades envolvidas, que neste caso são o Usuário (dividido em dois tipos: vendedor e cliente), o Controle do sistema e a Camada de dados. As </w:t>
       </w:r>
       <w:r>
         <w:rPr>
           <w:lang w:eastAsia="ar-SA"/>
         </w:rPr>
         <w:lastRenderedPageBreak/>
-        <w:t xml:space="preserve">conta, será possível realizar a criação de conta e/ou login, o que levará o Controle a entregar a área correspondente ao vendedor. Já para o cliente, que precisa de um token recebido pelo vendedor para acessar o aplicativo, será possível criar uma conta e/ou realizar o login, utilizando o token recebido. O Controle do sistema, então, redirecionará o cliente para a área correspondente. </w:t>
+        <w:t xml:space="preserve">possíveis ações disponíveis são: para o vendedor, que será o primeiro a criar uma conta, será possível realizar a criação de conta e/ou login, o que levará o Controle a entregar a área correspondente ao vendedor. Já para o cliente, que precisa de um token recebido pelo vendedor para acessar o aplicativo, será possível criar uma conta e/ou realizar o login, utilizando o token recebido. O Controle do sistema, então, redirecionará o cliente para a área correspondente. </w:t>
       </w:r>
     </w:p>
     <w:p>
@@ -8322,7 +8414,7 @@
                     <pic:cNvPicPr/>
                   </pic:nvPicPr>
                   <pic:blipFill>
-                    <a:blip r:embed="rId10"/>
+                    <a:blip r:embed="rId11"/>
                     <a:stretch>
                       <a:fillRect/>
                     </a:stretch>
@@ -8373,7 +8465,7 @@
         <w:rPr>
           <w:noProof/>
         </w:rPr>
-        <w:t>2</w:t>
+        <w:t>3</w:t>
       </w:r>
       <w:r>
         <w:rPr>
@@ -8444,8 +8536,6 @@
           <w:lang w:eastAsia="ar-SA"/>
         </w:rPr>
       </w:pPr>
-      <w:bookmarkStart w:id="7" w:name="_GoBack"/>
-      <w:bookmarkEnd w:id="7"/>
     </w:p>
     <w:p>
       <w:pPr>
@@ -8805,7 +8895,6 @@
           <w:docPartUnique/>
         </w:docPartObj>
       </w:sdtPr>
-      <w:sdtEndPr/>
       <w:sdtContent>
         <w:p>
           <w:pPr>
@@ -8820,7 +8909,6 @@
             <w:id w:val="-573587230"/>
             <w:bibliography/>
           </w:sdtPr>
-          <w:sdtEndPr/>
           <w:sdtContent>
             <w:p>
               <w:pPr>
@@ -8909,7 +8997,7 @@
       </w:pPr>
     </w:p>
     <w:sectPr>
-      <w:headerReference w:type="default" r:id="rId11"/>
+      <w:headerReference w:type="default" r:id="rId12"/>
       <w:pgSz w:w="11906" w:h="16838" w:code="9"/>
       <w:pgMar w:top="1701" w:right="1134" w:bottom="1134" w:left="1701" w:header="709" w:footer="709" w:gutter="0"/>
       <w:pgNumType w:start="1"/>
@@ -8921,7 +9009,7 @@
 </file>
 
 <file path=word/endnotes.xml><?xml version="1.0" encoding="utf-8"?>
-<w:endnotes xmlns:wpc="http://schemas.microsoft.com/office/word/2010/wordprocessingCanvas" xmlns:cx="http://schemas.microsoft.com/office/drawing/2014/chartex" xmlns:cx1="http://schemas.microsoft.com/office/drawing/2015/9/8/chartex" xmlns:cx2="http://schemas.microsoft.com/office/drawing/2015/10/21/chartex" xmlns:cx3="http://schemas.microsoft.com/office/drawing/2016/5/9/chartex" xmlns:cx4="http://schemas.microsoft.com/office/drawing/2016/5/10/chartex" xmlns:cx5="http://schemas.microsoft.com/office/drawing/2016/5/11/chartex" xmlns:cx6="http://schemas.microsoft.com/office/drawing/2016/5/12/chartex" xmlns:cx7="http://schemas.microsoft.com/office/drawing/2016/5/13/chartex" xmlns:cx8="http://schemas.microsoft.com/office/drawing/2016/5/14/chartex" xmlns:mc="http://schemas.openxmlformats.org/markup-compatibility/2006" xmlns:aink="http://schemas.microsoft.com/office/drawing/2016/ink" xmlns:am3d="http://schemas.microsoft.com/office/drawing/2017/model3d" xmlns:o="urn:schemas-microsoft-com:office:office" xmlns:r="http://schemas.openxmlformats.org/officeDocument/2006/relationships" xmlns:m="http://schemas.openxmlformats.org/officeDocument/2006/math" xmlns:v="urn:schemas-microsoft-com:vml" xmlns:wp14="http://schemas.microsoft.com/office/word/2010/wordprocessingDrawing" xmlns:wp="http://schemas.openxmlformats.org/drawingml/2006/wordprocessingDrawing" xmlns:w10="urn:schemas-microsoft-com:office:word" xmlns:w="http://schemas.openxmlformats.org/wordprocessingml/2006/main" xmlns:w14="http://schemas.microsoft.com/office/word/2010/wordml" xmlns:w15="http://schemas.microsoft.com/office/word/2012/wordml" xmlns:w16cid="http://schemas.microsoft.com/office/word/2016/wordml/cid" xmlns:w16se="http://schemas.microsoft.com/office/word/2015/wordml/symex" xmlns:wpg="http://schemas.microsoft.com/office/word/2010/wordprocessingGroup" xmlns:wpi="http://schemas.microsoft.com/office/word/2010/wordprocessingInk" xmlns:wne="http://schemas.microsoft.com/office/word/2006/wordml" xmlns:wps="http://schemas.microsoft.com/office/word/2010/wordprocessingShape" mc:Ignorable="w14 w15 w16se w16cid wp14">
+<w:endnotes xmlns:wpc="http://schemas.microsoft.com/office/word/2010/wordprocessingCanvas" xmlns:cx="http://schemas.microsoft.com/office/drawing/2014/chartex" xmlns:cx1="http://schemas.microsoft.com/office/drawing/2015/9/8/chartex" xmlns:cx2="http://schemas.microsoft.com/office/drawing/2015/10/21/chartex" xmlns:cx3="http://schemas.microsoft.com/office/drawing/2016/5/9/chartex" xmlns:cx4="http://schemas.microsoft.com/office/drawing/2016/5/10/chartex" xmlns:cx5="http://schemas.microsoft.com/office/drawing/2016/5/11/chartex" xmlns:cx6="http://schemas.microsoft.com/office/drawing/2016/5/12/chartex" xmlns:cx7="http://schemas.microsoft.com/office/drawing/2016/5/13/chartex" xmlns:cx8="http://schemas.microsoft.com/office/drawing/2016/5/14/chartex" xmlns:mc="http://schemas.openxmlformats.org/markup-compatibility/2006" xmlns:aink="http://schemas.microsoft.com/office/drawing/2016/ink" xmlns:am3d="http://schemas.microsoft.com/office/drawing/2017/model3d" xmlns:o="urn:schemas-microsoft-com:office:office" xmlns:oel="http://schemas.microsoft.com/office/2019/extlst" xmlns:r="http://schemas.openxmlformats.org/officeDocument/2006/relationships" xmlns:m="http://schemas.openxmlformats.org/officeDocument/2006/math" xmlns:v="urn:schemas-microsoft-com:vml" xmlns:wp14="http://schemas.microsoft.com/office/word/2010/wordprocessingDrawing" xmlns:wp="http://schemas.openxmlformats.org/drawingml/2006/wordprocessingDrawing" xmlns:w10="urn:schemas-microsoft-com:office:word" xmlns:w="http://schemas.openxmlformats.org/wordprocessingml/2006/main" xmlns:w14="http://schemas.microsoft.com/office/word/2010/wordml" xmlns:w15="http://schemas.microsoft.com/office/word/2012/wordml" xmlns:w16cex="http://schemas.microsoft.com/office/word/2018/wordml/cex" xmlns:w16cid="http://schemas.microsoft.com/office/word/2016/wordml/cid" xmlns:w16="http://schemas.microsoft.com/office/word/2018/wordml" xmlns:w16du="http://schemas.microsoft.com/office/word/2023/wordml/word16du" xmlns:w16sdtdh="http://schemas.microsoft.com/office/word/2020/wordml/sdtdatahash" xmlns:w16se="http://schemas.microsoft.com/office/word/2015/wordml/symex" xmlns:wpg="http://schemas.microsoft.com/office/word/2010/wordprocessingGroup" xmlns:wpi="http://schemas.microsoft.com/office/word/2010/wordprocessingInk" xmlns:wne="http://schemas.microsoft.com/office/word/2006/wordml" xmlns:wps="http://schemas.microsoft.com/office/word/2010/wordprocessingShape" mc:Ignorable="w14 w15 w16se w16cid w16 w16cex w16sdtdh wp14">
   <w:endnote w:type="separator" w:id="-1">
     <w:p>
       <w:pPr>
@@ -8946,7 +9034,7 @@
 </file>
 
 <file path=word/footnotes.xml><?xml version="1.0" encoding="utf-8"?>
-<w:footnotes xmlns:wpc="http://schemas.microsoft.com/office/word/2010/wordprocessingCanvas" xmlns:cx="http://schemas.microsoft.com/office/drawing/2014/chartex" xmlns:cx1="http://schemas.microsoft.com/office/drawing/2015/9/8/chartex" xmlns:cx2="http://schemas.microsoft.com/office/drawing/2015/10/21/chartex" xmlns:cx3="http://schemas.microsoft.com/office/drawing/2016/5/9/chartex" xmlns:cx4="http://schemas.microsoft.com/office/drawing/2016/5/10/chartex" xmlns:cx5="http://schemas.microsoft.com/office/drawing/2016/5/11/chartex" xmlns:cx6="http://schemas.microsoft.com/office/drawing/2016/5/12/chartex" xmlns:cx7="http://schemas.microsoft.com/office/drawing/2016/5/13/chartex" xmlns:cx8="http://schemas.microsoft.com/office/drawing/2016/5/14/chartex" xmlns:mc="http://schemas.openxmlformats.org/markup-compatibility/2006" xmlns:aink="http://schemas.microsoft.com/office/drawing/2016/ink" xmlns:am3d="http://schemas.microsoft.com/office/drawing/2017/model3d" xmlns:o="urn:schemas-microsoft-com:office:office" xmlns:r="http://schemas.openxmlformats.org/officeDocument/2006/relationships" xmlns:m="http://schemas.openxmlformats.org/officeDocument/2006/math" xmlns:v="urn:schemas-microsoft-com:vml" xmlns:wp14="http://schemas.microsoft.com/office/word/2010/wordprocessingDrawing" xmlns:wp="http://schemas.openxmlformats.org/drawingml/2006/wordprocessingDrawing" xmlns:w10="urn:schemas-microsoft-com:office:word" xmlns:w="http://schemas.openxmlformats.org/wordprocessingml/2006/main" xmlns:w14="http://schemas.microsoft.com/office/word/2010/wordml" xmlns:w15="http://schemas.microsoft.com/office/word/2012/wordml" xmlns:w16cid="http://schemas.microsoft.com/office/word/2016/wordml/cid" xmlns:w16se="http://schemas.microsoft.com/office/word/2015/wordml/symex" xmlns:wpg="http://schemas.microsoft.com/office/word/2010/wordprocessingGroup" xmlns:wpi="http://schemas.microsoft.com/office/word/2010/wordprocessingInk" xmlns:wne="http://schemas.microsoft.com/office/word/2006/wordml" xmlns:wps="http://schemas.microsoft.com/office/word/2010/wordprocessingShape" mc:Ignorable="w14 w15 w16se w16cid wp14">
+<w:footnotes xmlns:wpc="http://schemas.microsoft.com/office/word/2010/wordprocessingCanvas" xmlns:cx="http://schemas.microsoft.com/office/drawing/2014/chartex" xmlns:cx1="http://schemas.microsoft.com/office/drawing/2015/9/8/chartex" xmlns:cx2="http://schemas.microsoft.com/office/drawing/2015/10/21/chartex" xmlns:cx3="http://schemas.microsoft.com/office/drawing/2016/5/9/chartex" xmlns:cx4="http://schemas.microsoft.com/office/drawing/2016/5/10/chartex" xmlns:cx5="http://schemas.microsoft.com/office/drawing/2016/5/11/chartex" xmlns:cx6="http://schemas.microsoft.com/office/drawing/2016/5/12/chartex" xmlns:cx7="http://schemas.microsoft.com/office/drawing/2016/5/13/chartex" xmlns:cx8="http://schemas.microsoft.com/office/drawing/2016/5/14/chartex" xmlns:mc="http://schemas.openxmlformats.org/markup-compatibility/2006" xmlns:aink="http://schemas.microsoft.com/office/drawing/2016/ink" xmlns:am3d="http://schemas.microsoft.com/office/drawing/2017/model3d" xmlns:o="urn:schemas-microsoft-com:office:office" xmlns:oel="http://schemas.microsoft.com/office/2019/extlst" xmlns:r="http://schemas.openxmlformats.org/officeDocument/2006/relationships" xmlns:m="http://schemas.openxmlformats.org/officeDocument/2006/math" xmlns:v="urn:schemas-microsoft-com:vml" xmlns:wp14="http://schemas.microsoft.com/office/word/2010/wordprocessingDrawing" xmlns:wp="http://schemas.openxmlformats.org/drawingml/2006/wordprocessingDrawing" xmlns:w10="urn:schemas-microsoft-com:office:word" xmlns:w="http://schemas.openxmlformats.org/wordprocessingml/2006/main" xmlns:w14="http://schemas.microsoft.com/office/word/2010/wordml" xmlns:w15="http://schemas.microsoft.com/office/word/2012/wordml" xmlns:w16cex="http://schemas.microsoft.com/office/word/2018/wordml/cex" xmlns:w16cid="http://schemas.microsoft.com/office/word/2016/wordml/cid" xmlns:w16="http://schemas.microsoft.com/office/word/2018/wordml" xmlns:w16du="http://schemas.microsoft.com/office/word/2023/wordml/word16du" xmlns:w16sdtdh="http://schemas.microsoft.com/office/word/2020/wordml/sdtdatahash" xmlns:w16se="http://schemas.microsoft.com/office/word/2015/wordml/symex" xmlns:wpg="http://schemas.microsoft.com/office/word/2010/wordprocessingGroup" xmlns:wpi="http://schemas.microsoft.com/office/word/2010/wordprocessingInk" xmlns:wne="http://schemas.microsoft.com/office/word/2006/wordml" xmlns:wps="http://schemas.microsoft.com/office/word/2010/wordprocessingShape" mc:Ignorable="w14 w15 w16se w16cid w16 w16cex w16sdtdh wp14">
   <w:footnote w:type="separator" w:id="-1">
     <w:p>
       <w:pPr>
@@ -8971,7 +9059,7 @@
 </file>
 
 <file path=word/header1.xml><?xml version="1.0" encoding="utf-8"?>
-<w:hdr xmlns:wpc="http://schemas.microsoft.com/office/word/2010/wordprocessingCanvas" xmlns:cx="http://schemas.microsoft.com/office/drawing/2014/chartex" xmlns:cx1="http://schemas.microsoft.com/office/drawing/2015/9/8/chartex" xmlns:cx2="http://schemas.microsoft.com/office/drawing/2015/10/21/chartex" xmlns:cx3="http://schemas.microsoft.com/office/drawing/2016/5/9/chartex" xmlns:cx4="http://schemas.microsoft.com/office/drawing/2016/5/10/chartex" xmlns:cx5="http://schemas.microsoft.com/office/drawing/2016/5/11/chartex" xmlns:cx6="http://schemas.microsoft.com/office/drawing/2016/5/12/chartex" xmlns:cx7="http://schemas.microsoft.com/office/drawing/2016/5/13/chartex" xmlns:cx8="http://schemas.microsoft.com/office/drawing/2016/5/14/chartex" xmlns:mc="http://schemas.openxmlformats.org/markup-compatibility/2006" xmlns:aink="http://schemas.microsoft.com/office/drawing/2016/ink" xmlns:am3d="http://schemas.microsoft.com/office/drawing/2017/model3d" xmlns:o="urn:schemas-microsoft-com:office:office" xmlns:r="http://schemas.openxmlformats.org/officeDocument/2006/relationships" xmlns:m="http://schemas.openxmlformats.org/officeDocument/2006/math" xmlns:v="urn:schemas-microsoft-com:vml" xmlns:wp14="http://schemas.microsoft.com/office/word/2010/wordprocessingDrawing" xmlns:wp="http://schemas.openxmlformats.org/drawingml/2006/wordprocessingDrawing" xmlns:w10="urn:schemas-microsoft-com:office:word" xmlns:w="http://schemas.openxmlformats.org/wordprocessingml/2006/main" xmlns:w14="http://schemas.microsoft.com/office/word/2010/wordml" xmlns:w15="http://schemas.microsoft.com/office/word/2012/wordml" xmlns:w16cid="http://schemas.microsoft.com/office/word/2016/wordml/cid" xmlns:w16se="http://schemas.microsoft.com/office/word/2015/wordml/symex" xmlns:wpg="http://schemas.microsoft.com/office/word/2010/wordprocessingGroup" xmlns:wpi="http://schemas.microsoft.com/office/word/2010/wordprocessingInk" xmlns:wne="http://schemas.microsoft.com/office/word/2006/wordml" xmlns:wps="http://schemas.microsoft.com/office/word/2010/wordprocessingShape" mc:Ignorable="w14 w15 w16se w16cid wp14">
+<w:hdr xmlns:wpc="http://schemas.microsoft.com/office/word/2010/wordprocessingCanvas" xmlns:cx="http://schemas.microsoft.com/office/drawing/2014/chartex" xmlns:cx1="http://schemas.microsoft.com/office/drawing/2015/9/8/chartex" xmlns:cx2="http://schemas.microsoft.com/office/drawing/2015/10/21/chartex" xmlns:cx3="http://schemas.microsoft.com/office/drawing/2016/5/9/chartex" xmlns:cx4="http://schemas.microsoft.com/office/drawing/2016/5/10/chartex" xmlns:cx5="http://schemas.microsoft.com/office/drawing/2016/5/11/chartex" xmlns:cx6="http://schemas.microsoft.com/office/drawing/2016/5/12/chartex" xmlns:cx7="http://schemas.microsoft.com/office/drawing/2016/5/13/chartex" xmlns:cx8="http://schemas.microsoft.com/office/drawing/2016/5/14/chartex" xmlns:mc="http://schemas.openxmlformats.org/markup-compatibility/2006" xmlns:aink="http://schemas.microsoft.com/office/drawing/2016/ink" xmlns:am3d="http://schemas.microsoft.com/office/drawing/2017/model3d" xmlns:o="urn:schemas-microsoft-com:office:office" xmlns:oel="http://schemas.microsoft.com/office/2019/extlst" xmlns:r="http://schemas.openxmlformats.org/officeDocument/2006/relationships" xmlns:m="http://schemas.openxmlformats.org/officeDocument/2006/math" xmlns:v="urn:schemas-microsoft-com:vml" xmlns:wp14="http://schemas.microsoft.com/office/word/2010/wordprocessingDrawing" xmlns:wp="http://schemas.openxmlformats.org/drawingml/2006/wordprocessingDrawing" xmlns:w10="urn:schemas-microsoft-com:office:word" xmlns:w="http://schemas.openxmlformats.org/wordprocessingml/2006/main" xmlns:w14="http://schemas.microsoft.com/office/word/2010/wordml" xmlns:w15="http://schemas.microsoft.com/office/word/2012/wordml" xmlns:w16cex="http://schemas.microsoft.com/office/word/2018/wordml/cex" xmlns:w16cid="http://schemas.microsoft.com/office/word/2016/wordml/cid" xmlns:w16="http://schemas.microsoft.com/office/word/2018/wordml" xmlns:w16du="http://schemas.microsoft.com/office/word/2023/wordml/word16du" xmlns:w16sdtdh="http://schemas.microsoft.com/office/word/2020/wordml/sdtdatahash" xmlns:w16se="http://schemas.microsoft.com/office/word/2015/wordml/symex" xmlns:wpg="http://schemas.microsoft.com/office/word/2010/wordprocessingGroup" xmlns:wpi="http://schemas.microsoft.com/office/word/2010/wordprocessingInk" xmlns:wne="http://schemas.microsoft.com/office/word/2006/wordml" xmlns:wps="http://schemas.microsoft.com/office/word/2010/wordprocessingShape" mc:Ignorable="w14 w15 w16se w16cid w16 w16cex w16sdtdh wp14">
   <w:sdt>
     <w:sdtPr>
       <w:id w:val="2078936744"/>
@@ -8980,7 +9068,6 @@
         <w:docPartUnique/>
       </w:docPartObj>
     </w:sdtPr>
-    <w:sdtEndPr/>
     <w:sdtContent>
       <w:p>
         <w:pPr>
@@ -9017,7 +9104,7 @@
 </file>
 
 <file path=word/numbering.xml><?xml version="1.0" encoding="utf-8"?>
-<w:numbering xmlns:wpc="http://schemas.microsoft.com/office/word/2010/wordprocessingCanvas" xmlns:cx="http://schemas.microsoft.com/office/drawing/2014/chartex" xmlns:cx1="http://schemas.microsoft.com/office/drawing/2015/9/8/chartex" xmlns:cx2="http://schemas.microsoft.com/office/drawing/2015/10/21/chartex" xmlns:cx3="http://schemas.microsoft.com/office/drawing/2016/5/9/chartex" xmlns:cx4="http://schemas.microsoft.com/office/drawing/2016/5/10/chartex" xmlns:cx5="http://schemas.microsoft.com/office/drawing/2016/5/11/chartex" xmlns:cx6="http://schemas.microsoft.com/office/drawing/2016/5/12/chartex" xmlns:cx7="http://schemas.microsoft.com/office/drawing/2016/5/13/chartex" xmlns:cx8="http://schemas.microsoft.com/office/drawing/2016/5/14/chartex" xmlns:mc="http://schemas.openxmlformats.org/markup-compatibility/2006" xmlns:aink="http://schemas.microsoft.com/office/drawing/2016/ink" xmlns:am3d="http://schemas.microsoft.com/office/drawing/2017/model3d" xmlns:o="urn:schemas-microsoft-com:office:office" xmlns:r="http://schemas.openxmlformats.org/officeDocument/2006/relationships" xmlns:m="http://schemas.openxmlformats.org/officeDocument/2006/math" xmlns:v="urn:schemas-microsoft-com:vml" xmlns:wp14="http://schemas.microsoft.com/office/word/2010/wordprocessingDrawing" xmlns:wp="http://schemas.openxmlformats.org/drawingml/2006/wordprocessingDrawing" xmlns:w10="urn:schemas-microsoft-com:office:word" xmlns:w="http://schemas.openxmlformats.org/wordprocessingml/2006/main" xmlns:w14="http://schemas.microsoft.com/office/word/2010/wordml" xmlns:w15="http://schemas.microsoft.com/office/word/2012/wordml" xmlns:w16cid="http://schemas.microsoft.com/office/word/2016/wordml/cid" xmlns:w16se="http://schemas.microsoft.com/office/word/2015/wordml/symex" xmlns:wpg="http://schemas.microsoft.com/office/word/2010/wordprocessingGroup" xmlns:wpi="http://schemas.microsoft.com/office/word/2010/wordprocessingInk" xmlns:wne="http://schemas.microsoft.com/office/word/2006/wordml" xmlns:wps="http://schemas.microsoft.com/office/word/2010/wordprocessingShape" mc:Ignorable="w14 w15 w16se w16cid wp14">
+<w:numbering xmlns:wpc="http://schemas.microsoft.com/office/word/2010/wordprocessingCanvas" xmlns:cx="http://schemas.microsoft.com/office/drawing/2014/chartex" xmlns:cx1="http://schemas.microsoft.com/office/drawing/2015/9/8/chartex" xmlns:cx2="http://schemas.microsoft.com/office/drawing/2015/10/21/chartex" xmlns:cx3="http://schemas.microsoft.com/office/drawing/2016/5/9/chartex" xmlns:cx4="http://schemas.microsoft.com/office/drawing/2016/5/10/chartex" xmlns:cx5="http://schemas.microsoft.com/office/drawing/2016/5/11/chartex" xmlns:cx6="http://schemas.microsoft.com/office/drawing/2016/5/12/chartex" xmlns:cx7="http://schemas.microsoft.com/office/drawing/2016/5/13/chartex" xmlns:cx8="http://schemas.microsoft.com/office/drawing/2016/5/14/chartex" xmlns:mc="http://schemas.openxmlformats.org/markup-compatibility/2006" xmlns:aink="http://schemas.microsoft.com/office/drawing/2016/ink" xmlns:am3d="http://schemas.microsoft.com/office/drawing/2017/model3d" xmlns:o="urn:schemas-microsoft-com:office:office" xmlns:oel="http://schemas.microsoft.com/office/2019/extlst" xmlns:r="http://schemas.openxmlformats.org/officeDocument/2006/relationships" xmlns:m="http://schemas.openxmlformats.org/officeDocument/2006/math" xmlns:v="urn:schemas-microsoft-com:vml" xmlns:wp14="http://schemas.microsoft.com/office/word/2010/wordprocessingDrawing" xmlns:wp="http://schemas.openxmlformats.org/drawingml/2006/wordprocessingDrawing" xmlns:w10="urn:schemas-microsoft-com:office:word" xmlns:w="http://schemas.openxmlformats.org/wordprocessingml/2006/main" xmlns:w14="http://schemas.microsoft.com/office/word/2010/wordml" xmlns:w15="http://schemas.microsoft.com/office/word/2012/wordml" xmlns:w16cex="http://schemas.microsoft.com/office/word/2018/wordml/cex" xmlns:w16cid="http://schemas.microsoft.com/office/word/2016/wordml/cid" xmlns:w16="http://schemas.microsoft.com/office/word/2018/wordml" xmlns:w16du="http://schemas.microsoft.com/office/word/2023/wordml/word16du" xmlns:w16sdtdh="http://schemas.microsoft.com/office/word/2020/wordml/sdtdatahash" xmlns:w16se="http://schemas.microsoft.com/office/word/2015/wordml/symex" xmlns:wpg="http://schemas.microsoft.com/office/word/2010/wordprocessingGroup" xmlns:wpi="http://schemas.microsoft.com/office/word/2010/wordprocessingInk" xmlns:wne="http://schemas.microsoft.com/office/word/2006/wordml" xmlns:wps="http://schemas.microsoft.com/office/word/2010/wordprocessingShape" mc:Ignorable="w14 w15 w16se w16cid w16 w16cex w16sdtdh wp14">
   <w:abstractNum w:abstractNumId="0" w15:restartNumberingAfterBreak="0">
     <w:nsid w:val="06C015DD"/>
     <w:multiLevelType w:val="multilevel"/>
@@ -12974,115 +13061,115 @@
       </w:pPr>
     </w:lvl>
   </w:abstractNum>
-  <w:num w:numId="1">
+  <w:num w:numId="1" w16cid:durableId="1867711816">
     <w:abstractNumId w:val="30"/>
   </w:num>
-  <w:num w:numId="2">
+  <w:num w:numId="2" w16cid:durableId="1120732153">
     <w:abstractNumId w:val="24"/>
   </w:num>
-  <w:num w:numId="3">
+  <w:num w:numId="3" w16cid:durableId="1948612539">
     <w:abstractNumId w:val="8"/>
   </w:num>
-  <w:num w:numId="4">
+  <w:num w:numId="4" w16cid:durableId="1663967742">
     <w:abstractNumId w:val="18"/>
   </w:num>
-  <w:num w:numId="5">
+  <w:num w:numId="5" w16cid:durableId="1308050071">
     <w:abstractNumId w:val="1"/>
   </w:num>
-  <w:num w:numId="6">
+  <w:num w:numId="6" w16cid:durableId="1785031990">
     <w:abstractNumId w:val="27"/>
   </w:num>
-  <w:num w:numId="7">
+  <w:num w:numId="7" w16cid:durableId="1545481556">
     <w:abstractNumId w:val="13"/>
   </w:num>
-  <w:num w:numId="8">
+  <w:num w:numId="8" w16cid:durableId="1533885355">
     <w:abstractNumId w:val="19"/>
   </w:num>
-  <w:num w:numId="9">
+  <w:num w:numId="9" w16cid:durableId="801312405">
     <w:abstractNumId w:val="3"/>
   </w:num>
-  <w:num w:numId="10">
+  <w:num w:numId="10" w16cid:durableId="1412577063">
     <w:abstractNumId w:val="21"/>
   </w:num>
-  <w:num w:numId="11">
+  <w:num w:numId="11" w16cid:durableId="73090806">
     <w:abstractNumId w:val="32"/>
   </w:num>
-  <w:num w:numId="12">
+  <w:num w:numId="12" w16cid:durableId="580330711">
     <w:abstractNumId w:val="22"/>
   </w:num>
-  <w:num w:numId="13">
+  <w:num w:numId="13" w16cid:durableId="974487451">
     <w:abstractNumId w:val="7"/>
   </w:num>
-  <w:num w:numId="14">
+  <w:num w:numId="14" w16cid:durableId="780761948">
     <w:abstractNumId w:val="31"/>
   </w:num>
-  <w:num w:numId="15">
+  <w:num w:numId="15" w16cid:durableId="534150529">
     <w:abstractNumId w:val="29"/>
   </w:num>
-  <w:num w:numId="16">
+  <w:num w:numId="16" w16cid:durableId="915549283">
     <w:abstractNumId w:val="10"/>
   </w:num>
-  <w:num w:numId="17">
+  <w:num w:numId="17" w16cid:durableId="1943103082">
     <w:abstractNumId w:val="6"/>
   </w:num>
-  <w:num w:numId="18">
+  <w:num w:numId="18" w16cid:durableId="197398570">
     <w:abstractNumId w:val="34"/>
   </w:num>
-  <w:num w:numId="19">
+  <w:num w:numId="19" w16cid:durableId="951591166">
     <w:abstractNumId w:val="5"/>
   </w:num>
-  <w:num w:numId="20">
+  <w:num w:numId="20" w16cid:durableId="1003629603">
     <w:abstractNumId w:val="17"/>
   </w:num>
-  <w:num w:numId="21">
+  <w:num w:numId="21" w16cid:durableId="1224415838">
     <w:abstractNumId w:val="35"/>
   </w:num>
-  <w:num w:numId="22">
+  <w:num w:numId="22" w16cid:durableId="1341153713">
     <w:abstractNumId w:val="14"/>
   </w:num>
-  <w:num w:numId="23">
+  <w:num w:numId="23" w16cid:durableId="132480396">
     <w:abstractNumId w:val="0"/>
   </w:num>
-  <w:num w:numId="24">
+  <w:num w:numId="24" w16cid:durableId="727533741">
     <w:abstractNumId w:val="36"/>
   </w:num>
-  <w:num w:numId="25">
+  <w:num w:numId="25" w16cid:durableId="394278916">
     <w:abstractNumId w:val="23"/>
   </w:num>
-  <w:num w:numId="26">
+  <w:num w:numId="26" w16cid:durableId="1447963583">
     <w:abstractNumId w:val="16"/>
   </w:num>
-  <w:num w:numId="27">
+  <w:num w:numId="27" w16cid:durableId="847015500">
     <w:abstractNumId w:val="11"/>
   </w:num>
-  <w:num w:numId="28">
+  <w:num w:numId="28" w16cid:durableId="852185216">
     <w:abstractNumId w:val="4"/>
   </w:num>
-  <w:num w:numId="29">
+  <w:num w:numId="29" w16cid:durableId="329796015">
     <w:abstractNumId w:val="9"/>
   </w:num>
-  <w:num w:numId="30">
+  <w:num w:numId="30" w16cid:durableId="141704687">
     <w:abstractNumId w:val="26"/>
   </w:num>
-  <w:num w:numId="31">
+  <w:num w:numId="31" w16cid:durableId="696850487">
     <w:abstractNumId w:val="25"/>
   </w:num>
-  <w:num w:numId="32">
+  <w:num w:numId="32" w16cid:durableId="1866484713">
     <w:abstractNumId w:val="20"/>
   </w:num>
-  <w:num w:numId="33">
+  <w:num w:numId="33" w16cid:durableId="525871696">
     <w:abstractNumId w:val="12"/>
   </w:num>
-  <w:num w:numId="34">
+  <w:num w:numId="34" w16cid:durableId="620497135">
     <w:abstractNumId w:val="33"/>
   </w:num>
-  <w:num w:numId="35">
+  <w:num w:numId="35" w16cid:durableId="1141531424">
     <w:abstractNumId w:val="15"/>
   </w:num>
-  <w:num w:numId="36">
+  <w:num w:numId="36" w16cid:durableId="215821758">
     <w:abstractNumId w:val="2"/>
   </w:num>
-  <w:num w:numId="37">
+  <w:num w:numId="37" w16cid:durableId="1270895229">
     <w:abstractNumId w:val="28"/>
   </w:num>
   <w:numIdMacAtCleanup w:val="16"/>
@@ -13090,7 +13177,7 @@
 </file>
 
 <file path=word/styles.xml><?xml version="1.0" encoding="utf-8"?>
-<w:styles xmlns:mc="http://schemas.openxmlformats.org/markup-compatibility/2006" xmlns:r="http://schemas.openxmlformats.org/officeDocument/2006/relationships" xmlns:w="http://schemas.openxmlformats.org/wordprocessingml/2006/main" xmlns:w14="http://schemas.microsoft.com/office/word/2010/wordml" xmlns:w15="http://schemas.microsoft.com/office/word/2012/wordml" xmlns:w16cid="http://schemas.microsoft.com/office/word/2016/wordml/cid" xmlns:w16se="http://schemas.microsoft.com/office/word/2015/wordml/symex" mc:Ignorable="w14 w15 w16se w16cid">
+<w:styles xmlns:mc="http://schemas.openxmlformats.org/markup-compatibility/2006" xmlns:r="http://schemas.openxmlformats.org/officeDocument/2006/relationships" xmlns:w="http://schemas.openxmlformats.org/wordprocessingml/2006/main" xmlns:w14="http://schemas.microsoft.com/office/word/2010/wordml" xmlns:w15="http://schemas.microsoft.com/office/word/2012/wordml" xmlns:w16cex="http://schemas.microsoft.com/office/word/2018/wordml/cex" xmlns:w16cid="http://schemas.microsoft.com/office/word/2016/wordml/cid" xmlns:w16="http://schemas.microsoft.com/office/word/2018/wordml" xmlns:w16sdtdh="http://schemas.microsoft.com/office/word/2020/wordml/sdtdatahash" xmlns:w16se="http://schemas.microsoft.com/office/word/2015/wordml/symex" mc:Ignorable="w14 w15 w16se w16cid w16 w16cex w16sdtdh">
   <w:docDefaults>
     <w:rPrDefault>
       <w:rPr>
@@ -13100,7 +13187,7 @@
     </w:rPrDefault>
     <w:pPrDefault/>
   </w:docDefaults>
-  <w:latentStyles w:defLockedState="0" w:defUIPriority="99" w:defSemiHidden="0" w:defUnhideWhenUsed="0" w:defQFormat="0" w:count="375">
+  <w:latentStyles w:defLockedState="0" w:defUIPriority="99" w:defSemiHidden="0" w:defUnhideWhenUsed="0" w:defQFormat="0" w:count="376">
     <w:lsdException w:name="Normal" w:uiPriority="0"/>
     <w:lsdException w:name="heading 1" w:uiPriority="9" w:qFormat="1"/>
     <w:lsdException w:name="heading 2" w:semiHidden="1" w:uiPriority="0" w:unhideWhenUsed="1" w:qFormat="1"/>
@@ -13206,7 +13293,6 @@
     <w:lsdException w:name="HTML Sample" w:semiHidden="1" w:unhideWhenUsed="1"/>
     <w:lsdException w:name="HTML Typewriter" w:semiHidden="1" w:unhideWhenUsed="1"/>
     <w:lsdException w:name="HTML Variable" w:semiHidden="1" w:unhideWhenUsed="1"/>
-    <w:lsdException w:name="Normal Table" w:semiHidden="1" w:unhideWhenUsed="1"/>
     <w:lsdException w:name="annotation subject" w:semiHidden="1" w:unhideWhenUsed="1"/>
     <w:lsdException w:name="No List" w:semiHidden="1" w:unhideWhenUsed="1"/>
     <w:lsdException w:name="Outline List 1" w:semiHidden="1" w:unhideWhenUsed="1"/>
@@ -13253,10 +13339,8 @@
     <w:lsdException w:name="Table Subtle 2" w:semiHidden="1" w:unhideWhenUsed="1"/>
     <w:lsdException w:name="Table Web 1" w:semiHidden="1" w:unhideWhenUsed="1"/>
     <w:lsdException w:name="Table Web 2" w:semiHidden="1" w:unhideWhenUsed="1"/>
-    <w:lsdException w:name="Table Web 3" w:semiHidden="1" w:unhideWhenUsed="1"/>
     <w:lsdException w:name="Balloon Text" w:semiHidden="1" w:unhideWhenUsed="1"/>
     <w:lsdException w:name="Table Grid" w:uiPriority="39"/>
-    <w:lsdException w:name="Table Theme" w:semiHidden="1" w:unhideWhenUsed="1"/>
     <w:lsdException w:name="Placeholder Text" w:semiHidden="1"/>
     <w:lsdException w:name="No Spacing" w:uiPriority="1"/>
     <w:lsdException w:name="Light Shading" w:uiPriority="60"/>
@@ -13476,6 +13560,7 @@
     <w:lsdException w:name="Smart Hyperlink" w:semiHidden="1" w:unhideWhenUsed="1"/>
     <w:lsdException w:name="Hashtag" w:semiHidden="1" w:unhideWhenUsed="1"/>
     <w:lsdException w:name="Unresolved Mention" w:semiHidden="1" w:unhideWhenUsed="1"/>
+    <w:lsdException w:name="Smart Link" w:semiHidden="1" w:unhideWhenUsed="1"/>
   </w:latentStyles>
   <w:style w:type="paragraph" w:default="1" w:styleId="Normal">
     <w:name w:val="Normal"/>

</xml_diff>

<commit_message>
add: adiciona diagrama de estado
</commit_message>
<xml_diff>
--- a/engenharia/Projeto Mobile.docx
+++ b/engenharia/Projeto Mobile.docx
@@ -1,6 +1,6 @@
 
 <file path=word/document.xml><?xml version="1.0" encoding="utf-8"?>
-<w:document xmlns:wpc="http://schemas.microsoft.com/office/word/2010/wordprocessingCanvas" xmlns:cx="http://schemas.microsoft.com/office/drawing/2014/chartex" xmlns:cx1="http://schemas.microsoft.com/office/drawing/2015/9/8/chartex" xmlns:cx2="http://schemas.microsoft.com/office/drawing/2015/10/21/chartex" xmlns:cx3="http://schemas.microsoft.com/office/drawing/2016/5/9/chartex" xmlns:cx4="http://schemas.microsoft.com/office/drawing/2016/5/10/chartex" xmlns:cx5="http://schemas.microsoft.com/office/drawing/2016/5/11/chartex" xmlns:cx6="http://schemas.microsoft.com/office/drawing/2016/5/12/chartex" xmlns:cx7="http://schemas.microsoft.com/office/drawing/2016/5/13/chartex" xmlns:cx8="http://schemas.microsoft.com/office/drawing/2016/5/14/chartex" xmlns:mc="http://schemas.openxmlformats.org/markup-compatibility/2006" xmlns:aink="http://schemas.microsoft.com/office/drawing/2016/ink" xmlns:am3d="http://schemas.microsoft.com/office/drawing/2017/model3d" xmlns:o="urn:schemas-microsoft-com:office:office" xmlns:oel="http://schemas.microsoft.com/office/2019/extlst" xmlns:r="http://schemas.openxmlformats.org/officeDocument/2006/relationships" xmlns:m="http://schemas.openxmlformats.org/officeDocument/2006/math" xmlns:v="urn:schemas-microsoft-com:vml" xmlns:wp14="http://schemas.microsoft.com/office/word/2010/wordprocessingDrawing" xmlns:wp="http://schemas.openxmlformats.org/drawingml/2006/wordprocessingDrawing" xmlns:w10="urn:schemas-microsoft-com:office:word" xmlns:w="http://schemas.openxmlformats.org/wordprocessingml/2006/main" xmlns:w14="http://schemas.microsoft.com/office/word/2010/wordml" xmlns:w15="http://schemas.microsoft.com/office/word/2012/wordml" xmlns:w16cex="http://schemas.microsoft.com/office/word/2018/wordml/cex" xmlns:w16cid="http://schemas.microsoft.com/office/word/2016/wordml/cid" xmlns:w16="http://schemas.microsoft.com/office/word/2018/wordml" xmlns:w16du="http://schemas.microsoft.com/office/word/2023/wordml/word16du" xmlns:w16sdtdh="http://schemas.microsoft.com/office/word/2020/wordml/sdtdatahash" xmlns:w16se="http://schemas.microsoft.com/office/word/2015/wordml/symex" xmlns:wpg="http://schemas.microsoft.com/office/word/2010/wordprocessingGroup" xmlns:wpi="http://schemas.microsoft.com/office/word/2010/wordprocessingInk" xmlns:wne="http://schemas.microsoft.com/office/word/2006/wordml" xmlns:wps="http://schemas.microsoft.com/office/word/2010/wordprocessingShape" mc:Ignorable="w14 w15 w16se w16cid w16 w16cex w16sdtdh wp14">
+<w:document xmlns:wpc="http://schemas.microsoft.com/office/word/2010/wordprocessingCanvas" xmlns:cx="http://schemas.microsoft.com/office/drawing/2014/chartex" xmlns:cx1="http://schemas.microsoft.com/office/drawing/2015/9/8/chartex" xmlns:cx2="http://schemas.microsoft.com/office/drawing/2015/10/21/chartex" xmlns:cx3="http://schemas.microsoft.com/office/drawing/2016/5/9/chartex" xmlns:cx4="http://schemas.microsoft.com/office/drawing/2016/5/10/chartex" xmlns:cx5="http://schemas.microsoft.com/office/drawing/2016/5/11/chartex" xmlns:cx6="http://schemas.microsoft.com/office/drawing/2016/5/12/chartex" xmlns:cx7="http://schemas.microsoft.com/office/drawing/2016/5/13/chartex" xmlns:cx8="http://schemas.microsoft.com/office/drawing/2016/5/14/chartex" xmlns:mc="http://schemas.openxmlformats.org/markup-compatibility/2006" xmlns:aink="http://schemas.microsoft.com/office/drawing/2016/ink" xmlns:am3d="http://schemas.microsoft.com/office/drawing/2017/model3d" xmlns:o="urn:schemas-microsoft-com:office:office" xmlns:oel="http://schemas.microsoft.com/office/2019/extlst" xmlns:r="http://schemas.openxmlformats.org/officeDocument/2006/relationships" xmlns:m="http://schemas.openxmlformats.org/officeDocument/2006/math" xmlns:v="urn:schemas-microsoft-com:vml" xmlns:wp14="http://schemas.microsoft.com/office/word/2010/wordprocessingDrawing" xmlns:wp="http://schemas.openxmlformats.org/drawingml/2006/wordprocessingDrawing" xmlns:w10="urn:schemas-microsoft-com:office:word" xmlns:w="http://schemas.openxmlformats.org/wordprocessingml/2006/main" xmlns:w14="http://schemas.microsoft.com/office/word/2010/wordml" xmlns:w15="http://schemas.microsoft.com/office/word/2012/wordml" xmlns:w16cex="http://schemas.microsoft.com/office/word/2018/wordml/cex" xmlns:w16cid="http://schemas.microsoft.com/office/word/2016/wordml/cid" xmlns:w16="http://schemas.microsoft.com/office/word/2018/wordml" xmlns:w16sdtdh="http://schemas.microsoft.com/office/word/2020/wordml/sdtdatahash" xmlns:w16se="http://schemas.microsoft.com/office/word/2015/wordml/symex" xmlns:wpg="http://schemas.microsoft.com/office/word/2010/wordprocessingGroup" xmlns:wpi="http://schemas.microsoft.com/office/word/2010/wordprocessingInk" xmlns:wne="http://schemas.microsoft.com/office/word/2006/wordml" xmlns:wps="http://schemas.microsoft.com/office/word/2010/wordprocessingShape" mc:Ignorable="w14 w15 w16se w16cid w16 w16cex w16sdtdh wp14">
   <w:body>
     <w:p>
       <w:pPr>
@@ -5343,7 +5343,7 @@
           <w:insideV w:val="single" w:sz="4" w:space="0" w:color="000000"/>
         </w:tblBorders>
         <w:tblLayout w:type="fixed"/>
-        <w:tblLook w:val="0400" w:firstRow="0" w:lastRow="0" w:firstColumn="0" w:lastColumn="0" w:noHBand="0" w:noVBand="1"/>
+        <w:tblLook w:val="0420" w:firstRow="1" w:lastRow="0" w:firstColumn="0" w:lastColumn="0" w:noHBand="0" w:noVBand="1"/>
       </w:tblPr>
       <w:tblGrid>
         <w:gridCol w:w="1701"/>
@@ -6648,7 +6648,7 @@
           <w:insideV w:val="single" w:sz="4" w:space="0" w:color="000000"/>
         </w:tblBorders>
         <w:tblLayout w:type="fixed"/>
-        <w:tblLook w:val="0400" w:firstRow="0" w:lastRow="0" w:firstColumn="0" w:lastColumn="0" w:noHBand="0" w:noVBand="1"/>
+        <w:tblLook w:val="0420" w:firstRow="1" w:lastRow="0" w:firstColumn="0" w:lastColumn="0" w:noHBand="0" w:noVBand="1"/>
       </w:tblPr>
       <w:tblGrid>
         <w:gridCol w:w="1555"/>
@@ -7834,6 +7834,60 @@
           <w:lang w:eastAsia="ar-SA"/>
         </w:rPr>
       </w:pPr>
+      <w:r>
+        <w:rPr>
+          <w:lang w:eastAsia="ar-SA"/>
+        </w:rPr>
+        <w:t>- Markdown: Uma linguagem simples de marcação criada para escrever textos com o recurso rich-text e para ser humanamente legível sem precisar, necessariamente de interpretador como o HTML.</w:t>
+      </w:r>
+    </w:p>
+    <w:p>
+      <w:pPr>
+        <w:rPr>
+          <w:lang w:eastAsia="ar-SA"/>
+        </w:rPr>
+      </w:pPr>
+      <w:r>
+        <w:rPr>
+          <w:lang w:eastAsia="ar-SA"/>
+        </w:rPr>
+        <w:t xml:space="preserve">- </w:t>
+      </w:r>
+      <w:proofErr w:type="spellStart"/>
+      <w:r>
+        <w:rPr>
+          <w:lang w:eastAsia="ar-SA"/>
+        </w:rPr>
+        <w:t>Mermaid</w:t>
+      </w:r>
+      <w:proofErr w:type="spellEnd"/>
+      <w:r>
+        <w:rPr>
+          <w:lang w:eastAsia="ar-SA"/>
+        </w:rPr>
+        <w:t xml:space="preserve">: É uma ferramenta de diagramação e gráficos baseada em </w:t>
+      </w:r>
+      <w:proofErr w:type="spellStart"/>
+      <w:r>
+        <w:rPr>
+          <w:lang w:eastAsia="ar-SA"/>
+        </w:rPr>
+        <w:t>JavaScript</w:t>
+      </w:r>
+      <w:proofErr w:type="spellEnd"/>
+      <w:r>
+        <w:rPr>
+          <w:lang w:eastAsia="ar-SA"/>
+        </w:rPr>
+        <w:t xml:space="preserve"> que renderiza comandos ou definições em texto inspiradas em Markdown para criar e modificar diagramas dinamicamente.</w:t>
+      </w:r>
+    </w:p>
+    <w:p>
+      <w:pPr>
+        <w:rPr>
+          <w:lang w:eastAsia="ar-SA"/>
+        </w:rPr>
+      </w:pPr>
     </w:p>
     <w:p>
       <w:pPr>
@@ -7872,7 +7926,27 @@
         <w:rPr>
           <w:lang w:eastAsia="ar-SA"/>
         </w:rPr>
-        <w:t>A documentação deste trabalho utilizará a linguagem de modelagem “Unified Modeling Language 2” (UML) para modelar os casos de uso e os diagramas de classe.</w:t>
+        <w:t>A documentação deste trabalho utilizará a linguagem de modelagem “Unified Modeling Language 2” (UML) para modelar os casos de uso e os diagramas de classe</w:t>
+      </w:r>
+      <w:r>
+        <w:rPr>
+          <w:lang w:eastAsia="ar-SA"/>
+        </w:rPr>
+        <w:t xml:space="preserve">, utilizando o </w:t>
+      </w:r>
+      <w:proofErr w:type="spellStart"/>
+      <w:r>
+        <w:rPr>
+          <w:lang w:eastAsia="ar-SA"/>
+        </w:rPr>
+        <w:t>Mermaid</w:t>
+      </w:r>
+      <w:proofErr w:type="spellEnd"/>
+      <w:r>
+        <w:rPr>
+          <w:lang w:eastAsia="ar-SA"/>
+        </w:rPr>
+        <w:t xml:space="preserve"> para criar e editar os diagramas.</w:t>
       </w:r>
     </w:p>
     <w:p>
@@ -7893,6 +7967,7 @@
         <w:rPr>
           <w:lang w:eastAsia="ar-SA"/>
         </w:rPr>
+        <w:lastRenderedPageBreak/>
         <w:t>3.1 Casos de Uso</w:t>
       </w:r>
     </w:p>
@@ -7919,7 +7994,6 @@
         <w:rPr>
           <w:lang w:eastAsia="ar-SA"/>
         </w:rPr>
-        <w:lastRenderedPageBreak/>
         <w:t>Os atores que interagem com o sistema são: o Usuário, API Google, Firebase,</w:t>
       </w:r>
       <w:r>
@@ -8113,6 +8187,7 @@
     <w:p>
       <w:pPr>
         <w:keepNext/>
+        <w:jc w:val="center"/>
       </w:pPr>
       <w:r>
         <w:rPr>
@@ -8120,10 +8195,16 @@
         </w:rPr>
         <w:lastRenderedPageBreak/>
         <w:drawing>
-          <wp:inline distT="0" distB="0" distL="0" distR="0" wp14:anchorId="296A6B2E" wp14:editId="71302B09">
-            <wp:extent cx="5760085" cy="4820285"/>
-            <wp:effectExtent l="0" t="0" r="0" b="0"/>
-            <wp:docPr id="1884925831" name="Imagem 1" descr="Diagrama&#10;&#10;Descrição gerada automaticamente"/>
+          <wp:inline distT="0" distB="0" distL="0" distR="0" wp14:anchorId="296A6B2E" wp14:editId="1B7180E1">
+            <wp:extent cx="4320000" cy="3615161"/>
+            <wp:effectExtent l="0" t="0" r="4445" b="4445"/>
+            <wp:docPr id="1884925831" name="Imagem 1" descr="Diagrama&#10;&#10;Descrição gerada automaticamente">
+              <a:extLst xmlns:a="http://schemas.openxmlformats.org/drawingml/2006/main">
+                <a:ext uri="{C183D7F6-B498-43B3-948B-1728B52AA6E4}">
+                  <adec:decorative xmlns:adec="http://schemas.microsoft.com/office/drawing/2017/decorative" val="0"/>
+                </a:ext>
+              </a:extLst>
+            </wp:docPr>
             <wp:cNvGraphicFramePr>
               <a:graphicFrameLocks xmlns:a="http://schemas.openxmlformats.org/drawingml/2006/main" noChangeAspect="1"/>
             </wp:cNvGraphicFramePr>
@@ -8131,7 +8212,13 @@
               <a:graphicData uri="http://schemas.openxmlformats.org/drawingml/2006/picture">
                 <pic:pic xmlns:pic="http://schemas.openxmlformats.org/drawingml/2006/picture">
                   <pic:nvPicPr>
-                    <pic:cNvPr id="1884925831" name="Imagem 1" descr="Diagrama&#10;&#10;Descrição gerada automaticamente"/>
+                    <pic:cNvPr id="1884925831" name="Imagem 1" descr="Diagrama&#10;&#10;Descrição gerada automaticamente">
+                      <a:extLst>
+                        <a:ext uri="{C183D7F6-B498-43B3-948B-1728B52AA6E4}">
+                          <adec:decorative xmlns:adec="http://schemas.microsoft.com/office/drawing/2017/decorative" val="0"/>
+                        </a:ext>
+                      </a:extLst>
+                    </pic:cNvPr>
                     <pic:cNvPicPr/>
                   </pic:nvPicPr>
                   <pic:blipFill>
@@ -8143,7 +8230,7 @@
                   <pic:spPr>
                     <a:xfrm>
                       <a:off x="0" y="0"/>
-                      <a:ext cx="5760085" cy="4820285"/>
+                      <a:ext cx="4320000" cy="3615161"/>
                     </a:xfrm>
                     <a:prstGeom prst="rect">
                       <a:avLst/>
@@ -8159,7 +8246,6 @@
     <w:p>
       <w:pPr>
         <w:pStyle w:val="Legenda"/>
-        <w:jc w:val="left"/>
       </w:pPr>
       <w:r>
         <w:t xml:space="preserve">Figura </w:t>
@@ -8202,15 +8288,17 @@
       </w:r>
     </w:p>
     <w:p>
+      <w:pPr>
+        <w:jc w:val="center"/>
+      </w:pPr>
       <w:r>
         <w:rPr>
           <w:noProof/>
         </w:rPr>
-        <w:lastRenderedPageBreak/>
         <w:drawing>
-          <wp:inline distT="0" distB="0" distL="0" distR="0" wp14:anchorId="18DC8DE0" wp14:editId="31291B01">
-            <wp:extent cx="5760085" cy="4620260"/>
-            <wp:effectExtent l="0" t="0" r="0" b="8890"/>
+          <wp:inline distT="0" distB="0" distL="0" distR="0" wp14:anchorId="18DC8DE0" wp14:editId="5F5438F1">
+            <wp:extent cx="4320000" cy="3465144"/>
+            <wp:effectExtent l="0" t="0" r="4445" b="2540"/>
             <wp:docPr id="361834569" name="Imagem 1" descr="Diagrama&#10;&#10;Descrição gerada automaticamente"/>
             <wp:cNvGraphicFramePr>
               <a:graphicFrameLocks xmlns:a="http://schemas.openxmlformats.org/drawingml/2006/main" noChangeAspect="1"/>
@@ -8231,7 +8319,7 @@
                   <pic:spPr>
                     <a:xfrm>
                       <a:off x="0" y="0"/>
-                      <a:ext cx="5760085" cy="4620260"/>
+                      <a:ext cx="4320000" cy="3465144"/>
                     </a:xfrm>
                     <a:prstGeom prst="rect">
                       <a:avLst/>
@@ -8247,7 +8335,6 @@
     <w:p>
       <w:pPr>
         <w:pStyle w:val="Legenda"/>
-        <w:jc w:val="left"/>
       </w:pPr>
       <w:r>
         <w:t xml:space="preserve">Figura </w:t>
@@ -8261,10 +8348,7 @@
         </w:r>
       </w:fldSimple>
       <w:r>
-        <w:t xml:space="preserve"> - Diagrama de Caso de Uso do Ambiente do </w:t>
-      </w:r>
-      <w:r>
-        <w:t>Cliente</w:t>
+        <w:t xml:space="preserve"> - Diagrama de Caso de Uso do Ambiente do Cliente</w:t>
       </w:r>
     </w:p>
     <w:p/>
@@ -8280,6 +8364,7 @@
         <w:rPr>
           <w:lang w:eastAsia="ar-SA"/>
         </w:rPr>
+        <w:lastRenderedPageBreak/>
         <w:t>3.</w:t>
       </w:r>
       <w:r>
@@ -8351,11 +8436,6 @@
       </w:r>
     </w:p>
     <w:p>
-      <w:pPr>
-        <w:rPr>
-          <w:lang w:eastAsia="ar-SA"/>
-        </w:rPr>
-      </w:pPr>
       <w:r>
         <w:rPr>
           <w:lang w:eastAsia="ar-SA"/>
@@ -8372,32 +8452,24 @@
         <w:rPr>
           <w:lang w:eastAsia="ar-SA"/>
         </w:rPr>
-        <w:t xml:space="preserve">o caso de uso "Selecionar Ambiente", é necessário identificar as entidades envolvidas, que neste caso são o Usuário (dividido em dois tipos: vendedor e cliente), o Controle do sistema e a Camada de dados. As </w:t>
-      </w:r>
-      <w:r>
-        <w:rPr>
-          <w:lang w:eastAsia="ar-SA"/>
+        <w:t xml:space="preserve">o caso de uso "Selecionar Ambiente", é necessário identificar as entidades envolvidas, que neste caso são o Usuário (dividido em dois tipos: vendedor e cliente), o Controle do sistema e a Camada de dados. As possíveis ações disponíveis são: para o vendedor, que será o primeiro a criar uma conta, será possível realizar a criação de conta e/ou login, o que levará o Controle a entregar a área correspondente ao vendedor. Já para o cliente, que precisa de um token recebido pelo vendedor para acessar o aplicativo, será possível criar uma conta e/ou realizar o login, utilizando o token recebido. O Controle do sistema, então, redirecionará o cliente para a área correspondente. </w:t>
+      </w:r>
+      <w:r>
+        <w:rPr>
+          <w:lang w:eastAsia="ar-SA"/>
+        </w:rPr>
+        <w:t>A Figura 2 representa a sequência do caso de uso Selecionar Ambiente.</w:t>
+      </w:r>
+    </w:p>
+    <w:p>
+      <w:pPr>
+        <w:keepNext/>
+      </w:pPr>
+      <w:r>
+        <w:rPr>
+          <w:noProof/>
         </w:rPr>
         <w:lastRenderedPageBreak/>
-        <w:t xml:space="preserve">possíveis ações disponíveis são: para o vendedor, que será o primeiro a criar uma conta, será possível realizar a criação de conta e/ou login, o que levará o Controle a entregar a área correspondente ao vendedor. Já para o cliente, que precisa de um token recebido pelo vendedor para acessar o aplicativo, será possível criar uma conta e/ou realizar o login, utilizando o token recebido. O Controle do sistema, então, redirecionará o cliente para a área correspondente. </w:t>
-      </w:r>
-    </w:p>
-    <w:p>
-      <w:r>
-        <w:rPr>
-          <w:lang w:eastAsia="ar-SA"/>
-        </w:rPr>
-        <w:t>A Figura 2 representa a sequência do caso de uso Selecionar Ambiente.</w:t>
-      </w:r>
-    </w:p>
-    <w:p>
-      <w:pPr>
-        <w:keepNext/>
-      </w:pPr>
-      <w:r>
-        <w:rPr>
-          <w:noProof/>
-        </w:rPr>
         <w:drawing>
           <wp:inline distT="0" distB="0" distL="0" distR="0" wp14:anchorId="1143DCD4" wp14:editId="6DB3B1A6">
             <wp:extent cx="5760085" cy="3789045"/>
@@ -8631,89 +8703,89 @@
         <w:rPr>
           <w:lang w:eastAsia="ar-SA"/>
         </w:rPr>
+        <w:t>3.2.5 Gerenciar Fiados</w:t>
+      </w:r>
+    </w:p>
+    <w:p>
+      <w:pPr>
+        <w:rPr>
+          <w:lang w:eastAsia="ar-SA"/>
+        </w:rPr>
+      </w:pPr>
+      <w:r>
+        <w:rPr>
+          <w:lang w:eastAsia="ar-SA"/>
+        </w:rPr>
+        <w:t>Narrativa</w:t>
+      </w:r>
+    </w:p>
+    <w:p>
+      <w:pPr>
+        <w:rPr>
+          <w:lang w:eastAsia="ar-SA"/>
+        </w:rPr>
+      </w:pPr>
+      <w:r>
+        <w:rPr>
+          <w:lang w:eastAsia="ar-SA"/>
+        </w:rPr>
+        <w:t>Diagrama</w:t>
+      </w:r>
+    </w:p>
+    <w:p>
+      <w:pPr>
+        <w:pStyle w:val="Ttulo2"/>
+        <w:rPr>
+          <w:u w:val="single"/>
+          <w:lang w:eastAsia="ar-SA"/>
+        </w:rPr>
+      </w:pPr>
+      <w:r>
+        <w:rPr>
+          <w:lang w:eastAsia="ar-SA"/>
+        </w:rPr>
+        <w:t>3.2.6 Gerenciar Cobrança</w:t>
+      </w:r>
+    </w:p>
+    <w:p>
+      <w:pPr>
+        <w:rPr>
+          <w:lang w:eastAsia="ar-SA"/>
+        </w:rPr>
+      </w:pPr>
+      <w:r>
+        <w:rPr>
+          <w:lang w:eastAsia="ar-SA"/>
+        </w:rPr>
+        <w:t>Narrativa</w:t>
+      </w:r>
+    </w:p>
+    <w:p>
+      <w:pPr>
+        <w:rPr>
+          <w:lang w:eastAsia="ar-SA"/>
+        </w:rPr>
+      </w:pPr>
+      <w:r>
+        <w:rPr>
+          <w:lang w:eastAsia="ar-SA"/>
+        </w:rPr>
+        <w:t>Diagrama</w:t>
+      </w:r>
+    </w:p>
+    <w:p>
+      <w:pPr>
+        <w:pStyle w:val="Ttulo2"/>
+        <w:rPr>
+          <w:u w:val="single"/>
+          <w:lang w:eastAsia="ar-SA"/>
+        </w:rPr>
+      </w:pPr>
+      <w:r>
+        <w:rPr>
+          <w:lang w:eastAsia="ar-SA"/>
+        </w:rPr>
         <w:lastRenderedPageBreak/>
-        <w:t>3.2.5 Gerenciar Fiados</w:t>
-      </w:r>
-    </w:p>
-    <w:p>
-      <w:pPr>
-        <w:rPr>
-          <w:lang w:eastAsia="ar-SA"/>
-        </w:rPr>
-      </w:pPr>
-      <w:r>
-        <w:rPr>
-          <w:lang w:eastAsia="ar-SA"/>
-        </w:rPr>
-        <w:t>Narrativa</w:t>
-      </w:r>
-    </w:p>
-    <w:p>
-      <w:pPr>
-        <w:rPr>
-          <w:lang w:eastAsia="ar-SA"/>
-        </w:rPr>
-      </w:pPr>
-      <w:r>
-        <w:rPr>
-          <w:lang w:eastAsia="ar-SA"/>
-        </w:rPr>
-        <w:t>Diagrama</w:t>
-      </w:r>
-    </w:p>
-    <w:p>
-      <w:pPr>
-        <w:pStyle w:val="Ttulo2"/>
-        <w:rPr>
-          <w:u w:val="single"/>
-          <w:lang w:eastAsia="ar-SA"/>
-        </w:rPr>
-      </w:pPr>
-      <w:r>
-        <w:rPr>
-          <w:lang w:eastAsia="ar-SA"/>
-        </w:rPr>
-        <w:t>3.2.6 Gerenciar Cobrança</w:t>
-      </w:r>
-    </w:p>
-    <w:p>
-      <w:pPr>
-        <w:rPr>
-          <w:lang w:eastAsia="ar-SA"/>
-        </w:rPr>
-      </w:pPr>
-      <w:r>
-        <w:rPr>
-          <w:lang w:eastAsia="ar-SA"/>
-        </w:rPr>
-        <w:t>Narrativa</w:t>
-      </w:r>
-    </w:p>
-    <w:p>
-      <w:pPr>
-        <w:rPr>
-          <w:lang w:eastAsia="ar-SA"/>
-        </w:rPr>
-      </w:pPr>
-      <w:r>
-        <w:rPr>
-          <w:lang w:eastAsia="ar-SA"/>
-        </w:rPr>
-        <w:t>Diagrama</w:t>
-      </w:r>
-    </w:p>
-    <w:p>
-      <w:pPr>
-        <w:pStyle w:val="Ttulo2"/>
-        <w:rPr>
-          <w:u w:val="single"/>
-          <w:lang w:eastAsia="ar-SA"/>
-        </w:rPr>
-      </w:pPr>
-      <w:r>
-        <w:rPr>
-          <w:lang w:eastAsia="ar-SA"/>
-        </w:rPr>
         <w:t>3.2.7 Gerenciar Pagamento</w:t>
       </w:r>
     </w:p>
@@ -9009,7 +9081,7 @@
 </file>
 
 <file path=word/endnotes.xml><?xml version="1.0" encoding="utf-8"?>
-<w:endnotes xmlns:wpc="http://schemas.microsoft.com/office/word/2010/wordprocessingCanvas" xmlns:cx="http://schemas.microsoft.com/office/drawing/2014/chartex" xmlns:cx1="http://schemas.microsoft.com/office/drawing/2015/9/8/chartex" xmlns:cx2="http://schemas.microsoft.com/office/drawing/2015/10/21/chartex" xmlns:cx3="http://schemas.microsoft.com/office/drawing/2016/5/9/chartex" xmlns:cx4="http://schemas.microsoft.com/office/drawing/2016/5/10/chartex" xmlns:cx5="http://schemas.microsoft.com/office/drawing/2016/5/11/chartex" xmlns:cx6="http://schemas.microsoft.com/office/drawing/2016/5/12/chartex" xmlns:cx7="http://schemas.microsoft.com/office/drawing/2016/5/13/chartex" xmlns:cx8="http://schemas.microsoft.com/office/drawing/2016/5/14/chartex" xmlns:mc="http://schemas.openxmlformats.org/markup-compatibility/2006" xmlns:aink="http://schemas.microsoft.com/office/drawing/2016/ink" xmlns:am3d="http://schemas.microsoft.com/office/drawing/2017/model3d" xmlns:o="urn:schemas-microsoft-com:office:office" xmlns:oel="http://schemas.microsoft.com/office/2019/extlst" xmlns:r="http://schemas.openxmlformats.org/officeDocument/2006/relationships" xmlns:m="http://schemas.openxmlformats.org/officeDocument/2006/math" xmlns:v="urn:schemas-microsoft-com:vml" xmlns:wp14="http://schemas.microsoft.com/office/word/2010/wordprocessingDrawing" xmlns:wp="http://schemas.openxmlformats.org/drawingml/2006/wordprocessingDrawing" xmlns:w10="urn:schemas-microsoft-com:office:word" xmlns:w="http://schemas.openxmlformats.org/wordprocessingml/2006/main" xmlns:w14="http://schemas.microsoft.com/office/word/2010/wordml" xmlns:w15="http://schemas.microsoft.com/office/word/2012/wordml" xmlns:w16cex="http://schemas.microsoft.com/office/word/2018/wordml/cex" xmlns:w16cid="http://schemas.microsoft.com/office/word/2016/wordml/cid" xmlns:w16="http://schemas.microsoft.com/office/word/2018/wordml" xmlns:w16du="http://schemas.microsoft.com/office/word/2023/wordml/word16du" xmlns:w16sdtdh="http://schemas.microsoft.com/office/word/2020/wordml/sdtdatahash" xmlns:w16se="http://schemas.microsoft.com/office/word/2015/wordml/symex" xmlns:wpg="http://schemas.microsoft.com/office/word/2010/wordprocessingGroup" xmlns:wpi="http://schemas.microsoft.com/office/word/2010/wordprocessingInk" xmlns:wne="http://schemas.microsoft.com/office/word/2006/wordml" xmlns:wps="http://schemas.microsoft.com/office/word/2010/wordprocessingShape" mc:Ignorable="w14 w15 w16se w16cid w16 w16cex w16sdtdh wp14">
+<w:endnotes xmlns:wpc="http://schemas.microsoft.com/office/word/2010/wordprocessingCanvas" xmlns:cx="http://schemas.microsoft.com/office/drawing/2014/chartex" xmlns:cx1="http://schemas.microsoft.com/office/drawing/2015/9/8/chartex" xmlns:cx2="http://schemas.microsoft.com/office/drawing/2015/10/21/chartex" xmlns:cx3="http://schemas.microsoft.com/office/drawing/2016/5/9/chartex" xmlns:cx4="http://schemas.microsoft.com/office/drawing/2016/5/10/chartex" xmlns:cx5="http://schemas.microsoft.com/office/drawing/2016/5/11/chartex" xmlns:cx6="http://schemas.microsoft.com/office/drawing/2016/5/12/chartex" xmlns:cx7="http://schemas.microsoft.com/office/drawing/2016/5/13/chartex" xmlns:cx8="http://schemas.microsoft.com/office/drawing/2016/5/14/chartex" xmlns:mc="http://schemas.openxmlformats.org/markup-compatibility/2006" xmlns:aink="http://schemas.microsoft.com/office/drawing/2016/ink" xmlns:am3d="http://schemas.microsoft.com/office/drawing/2017/model3d" xmlns:o="urn:schemas-microsoft-com:office:office" xmlns:oel="http://schemas.microsoft.com/office/2019/extlst" xmlns:r="http://schemas.openxmlformats.org/officeDocument/2006/relationships" xmlns:m="http://schemas.openxmlformats.org/officeDocument/2006/math" xmlns:v="urn:schemas-microsoft-com:vml" xmlns:wp14="http://schemas.microsoft.com/office/word/2010/wordprocessingDrawing" xmlns:wp="http://schemas.openxmlformats.org/drawingml/2006/wordprocessingDrawing" xmlns:w10="urn:schemas-microsoft-com:office:word" xmlns:w="http://schemas.openxmlformats.org/wordprocessingml/2006/main" xmlns:w14="http://schemas.microsoft.com/office/word/2010/wordml" xmlns:w15="http://schemas.microsoft.com/office/word/2012/wordml" xmlns:w16cex="http://schemas.microsoft.com/office/word/2018/wordml/cex" xmlns:w16cid="http://schemas.microsoft.com/office/word/2016/wordml/cid" xmlns:w16="http://schemas.microsoft.com/office/word/2018/wordml" xmlns:w16sdtdh="http://schemas.microsoft.com/office/word/2020/wordml/sdtdatahash" xmlns:w16se="http://schemas.microsoft.com/office/word/2015/wordml/symex" xmlns:wpg="http://schemas.microsoft.com/office/word/2010/wordprocessingGroup" xmlns:wpi="http://schemas.microsoft.com/office/word/2010/wordprocessingInk" xmlns:wne="http://schemas.microsoft.com/office/word/2006/wordml" xmlns:wps="http://schemas.microsoft.com/office/word/2010/wordprocessingShape" mc:Ignorable="w14 w15 w16se w16cid w16 w16cex w16sdtdh wp14">
   <w:endnote w:type="separator" w:id="-1">
     <w:p>
       <w:pPr>
@@ -9034,7 +9106,7 @@
 </file>
 
 <file path=word/footnotes.xml><?xml version="1.0" encoding="utf-8"?>
-<w:footnotes xmlns:wpc="http://schemas.microsoft.com/office/word/2010/wordprocessingCanvas" xmlns:cx="http://schemas.microsoft.com/office/drawing/2014/chartex" xmlns:cx1="http://schemas.microsoft.com/office/drawing/2015/9/8/chartex" xmlns:cx2="http://schemas.microsoft.com/office/drawing/2015/10/21/chartex" xmlns:cx3="http://schemas.microsoft.com/office/drawing/2016/5/9/chartex" xmlns:cx4="http://schemas.microsoft.com/office/drawing/2016/5/10/chartex" xmlns:cx5="http://schemas.microsoft.com/office/drawing/2016/5/11/chartex" xmlns:cx6="http://schemas.microsoft.com/office/drawing/2016/5/12/chartex" xmlns:cx7="http://schemas.microsoft.com/office/drawing/2016/5/13/chartex" xmlns:cx8="http://schemas.microsoft.com/office/drawing/2016/5/14/chartex" xmlns:mc="http://schemas.openxmlformats.org/markup-compatibility/2006" xmlns:aink="http://schemas.microsoft.com/office/drawing/2016/ink" xmlns:am3d="http://schemas.microsoft.com/office/drawing/2017/model3d" xmlns:o="urn:schemas-microsoft-com:office:office" xmlns:oel="http://schemas.microsoft.com/office/2019/extlst" xmlns:r="http://schemas.openxmlformats.org/officeDocument/2006/relationships" xmlns:m="http://schemas.openxmlformats.org/officeDocument/2006/math" xmlns:v="urn:schemas-microsoft-com:vml" xmlns:wp14="http://schemas.microsoft.com/office/word/2010/wordprocessingDrawing" xmlns:wp="http://schemas.openxmlformats.org/drawingml/2006/wordprocessingDrawing" xmlns:w10="urn:schemas-microsoft-com:office:word" xmlns:w="http://schemas.openxmlformats.org/wordprocessingml/2006/main" xmlns:w14="http://schemas.microsoft.com/office/word/2010/wordml" xmlns:w15="http://schemas.microsoft.com/office/word/2012/wordml" xmlns:w16cex="http://schemas.microsoft.com/office/word/2018/wordml/cex" xmlns:w16cid="http://schemas.microsoft.com/office/word/2016/wordml/cid" xmlns:w16="http://schemas.microsoft.com/office/word/2018/wordml" xmlns:w16du="http://schemas.microsoft.com/office/word/2023/wordml/word16du" xmlns:w16sdtdh="http://schemas.microsoft.com/office/word/2020/wordml/sdtdatahash" xmlns:w16se="http://schemas.microsoft.com/office/word/2015/wordml/symex" xmlns:wpg="http://schemas.microsoft.com/office/word/2010/wordprocessingGroup" xmlns:wpi="http://schemas.microsoft.com/office/word/2010/wordprocessingInk" xmlns:wne="http://schemas.microsoft.com/office/word/2006/wordml" xmlns:wps="http://schemas.microsoft.com/office/word/2010/wordprocessingShape" mc:Ignorable="w14 w15 w16se w16cid w16 w16cex w16sdtdh wp14">
+<w:footnotes xmlns:wpc="http://schemas.microsoft.com/office/word/2010/wordprocessingCanvas" xmlns:cx="http://schemas.microsoft.com/office/drawing/2014/chartex" xmlns:cx1="http://schemas.microsoft.com/office/drawing/2015/9/8/chartex" xmlns:cx2="http://schemas.microsoft.com/office/drawing/2015/10/21/chartex" xmlns:cx3="http://schemas.microsoft.com/office/drawing/2016/5/9/chartex" xmlns:cx4="http://schemas.microsoft.com/office/drawing/2016/5/10/chartex" xmlns:cx5="http://schemas.microsoft.com/office/drawing/2016/5/11/chartex" xmlns:cx6="http://schemas.microsoft.com/office/drawing/2016/5/12/chartex" xmlns:cx7="http://schemas.microsoft.com/office/drawing/2016/5/13/chartex" xmlns:cx8="http://schemas.microsoft.com/office/drawing/2016/5/14/chartex" xmlns:mc="http://schemas.openxmlformats.org/markup-compatibility/2006" xmlns:aink="http://schemas.microsoft.com/office/drawing/2016/ink" xmlns:am3d="http://schemas.microsoft.com/office/drawing/2017/model3d" xmlns:o="urn:schemas-microsoft-com:office:office" xmlns:oel="http://schemas.microsoft.com/office/2019/extlst" xmlns:r="http://schemas.openxmlformats.org/officeDocument/2006/relationships" xmlns:m="http://schemas.openxmlformats.org/officeDocument/2006/math" xmlns:v="urn:schemas-microsoft-com:vml" xmlns:wp14="http://schemas.microsoft.com/office/word/2010/wordprocessingDrawing" xmlns:wp="http://schemas.openxmlformats.org/drawingml/2006/wordprocessingDrawing" xmlns:w10="urn:schemas-microsoft-com:office:word" xmlns:w="http://schemas.openxmlformats.org/wordprocessingml/2006/main" xmlns:w14="http://schemas.microsoft.com/office/word/2010/wordml" xmlns:w15="http://schemas.microsoft.com/office/word/2012/wordml" xmlns:w16cex="http://schemas.microsoft.com/office/word/2018/wordml/cex" xmlns:w16cid="http://schemas.microsoft.com/office/word/2016/wordml/cid" xmlns:w16="http://schemas.microsoft.com/office/word/2018/wordml" xmlns:w16sdtdh="http://schemas.microsoft.com/office/word/2020/wordml/sdtdatahash" xmlns:w16se="http://schemas.microsoft.com/office/word/2015/wordml/symex" xmlns:wpg="http://schemas.microsoft.com/office/word/2010/wordprocessingGroup" xmlns:wpi="http://schemas.microsoft.com/office/word/2010/wordprocessingInk" xmlns:wne="http://schemas.microsoft.com/office/word/2006/wordml" xmlns:wps="http://schemas.microsoft.com/office/word/2010/wordprocessingShape" mc:Ignorable="w14 w15 w16se w16cid w16 w16cex w16sdtdh wp14">
   <w:footnote w:type="separator" w:id="-1">
     <w:p>
       <w:pPr>
@@ -9059,7 +9131,7 @@
 </file>
 
 <file path=word/header1.xml><?xml version="1.0" encoding="utf-8"?>
-<w:hdr xmlns:wpc="http://schemas.microsoft.com/office/word/2010/wordprocessingCanvas" xmlns:cx="http://schemas.microsoft.com/office/drawing/2014/chartex" xmlns:cx1="http://schemas.microsoft.com/office/drawing/2015/9/8/chartex" xmlns:cx2="http://schemas.microsoft.com/office/drawing/2015/10/21/chartex" xmlns:cx3="http://schemas.microsoft.com/office/drawing/2016/5/9/chartex" xmlns:cx4="http://schemas.microsoft.com/office/drawing/2016/5/10/chartex" xmlns:cx5="http://schemas.microsoft.com/office/drawing/2016/5/11/chartex" xmlns:cx6="http://schemas.microsoft.com/office/drawing/2016/5/12/chartex" xmlns:cx7="http://schemas.microsoft.com/office/drawing/2016/5/13/chartex" xmlns:cx8="http://schemas.microsoft.com/office/drawing/2016/5/14/chartex" xmlns:mc="http://schemas.openxmlformats.org/markup-compatibility/2006" xmlns:aink="http://schemas.microsoft.com/office/drawing/2016/ink" xmlns:am3d="http://schemas.microsoft.com/office/drawing/2017/model3d" xmlns:o="urn:schemas-microsoft-com:office:office" xmlns:oel="http://schemas.microsoft.com/office/2019/extlst" xmlns:r="http://schemas.openxmlformats.org/officeDocument/2006/relationships" xmlns:m="http://schemas.openxmlformats.org/officeDocument/2006/math" xmlns:v="urn:schemas-microsoft-com:vml" xmlns:wp14="http://schemas.microsoft.com/office/word/2010/wordprocessingDrawing" xmlns:wp="http://schemas.openxmlformats.org/drawingml/2006/wordprocessingDrawing" xmlns:w10="urn:schemas-microsoft-com:office:word" xmlns:w="http://schemas.openxmlformats.org/wordprocessingml/2006/main" xmlns:w14="http://schemas.microsoft.com/office/word/2010/wordml" xmlns:w15="http://schemas.microsoft.com/office/word/2012/wordml" xmlns:w16cex="http://schemas.microsoft.com/office/word/2018/wordml/cex" xmlns:w16cid="http://schemas.microsoft.com/office/word/2016/wordml/cid" xmlns:w16="http://schemas.microsoft.com/office/word/2018/wordml" xmlns:w16du="http://schemas.microsoft.com/office/word/2023/wordml/word16du" xmlns:w16sdtdh="http://schemas.microsoft.com/office/word/2020/wordml/sdtdatahash" xmlns:w16se="http://schemas.microsoft.com/office/word/2015/wordml/symex" xmlns:wpg="http://schemas.microsoft.com/office/word/2010/wordprocessingGroup" xmlns:wpi="http://schemas.microsoft.com/office/word/2010/wordprocessingInk" xmlns:wne="http://schemas.microsoft.com/office/word/2006/wordml" xmlns:wps="http://schemas.microsoft.com/office/word/2010/wordprocessingShape" mc:Ignorable="w14 w15 w16se w16cid w16 w16cex w16sdtdh wp14">
+<w:hdr xmlns:wpc="http://schemas.microsoft.com/office/word/2010/wordprocessingCanvas" xmlns:cx="http://schemas.microsoft.com/office/drawing/2014/chartex" xmlns:cx1="http://schemas.microsoft.com/office/drawing/2015/9/8/chartex" xmlns:cx2="http://schemas.microsoft.com/office/drawing/2015/10/21/chartex" xmlns:cx3="http://schemas.microsoft.com/office/drawing/2016/5/9/chartex" xmlns:cx4="http://schemas.microsoft.com/office/drawing/2016/5/10/chartex" xmlns:cx5="http://schemas.microsoft.com/office/drawing/2016/5/11/chartex" xmlns:cx6="http://schemas.microsoft.com/office/drawing/2016/5/12/chartex" xmlns:cx7="http://schemas.microsoft.com/office/drawing/2016/5/13/chartex" xmlns:cx8="http://schemas.microsoft.com/office/drawing/2016/5/14/chartex" xmlns:mc="http://schemas.openxmlformats.org/markup-compatibility/2006" xmlns:aink="http://schemas.microsoft.com/office/drawing/2016/ink" xmlns:am3d="http://schemas.microsoft.com/office/drawing/2017/model3d" xmlns:o="urn:schemas-microsoft-com:office:office" xmlns:oel="http://schemas.microsoft.com/office/2019/extlst" xmlns:r="http://schemas.openxmlformats.org/officeDocument/2006/relationships" xmlns:m="http://schemas.openxmlformats.org/officeDocument/2006/math" xmlns:v="urn:schemas-microsoft-com:vml" xmlns:wp14="http://schemas.microsoft.com/office/word/2010/wordprocessingDrawing" xmlns:wp="http://schemas.openxmlformats.org/drawingml/2006/wordprocessingDrawing" xmlns:w10="urn:schemas-microsoft-com:office:word" xmlns:w="http://schemas.openxmlformats.org/wordprocessingml/2006/main" xmlns:w14="http://schemas.microsoft.com/office/word/2010/wordml" xmlns:w15="http://schemas.microsoft.com/office/word/2012/wordml" xmlns:w16cex="http://schemas.microsoft.com/office/word/2018/wordml/cex" xmlns:w16cid="http://schemas.microsoft.com/office/word/2016/wordml/cid" xmlns:w16="http://schemas.microsoft.com/office/word/2018/wordml" xmlns:w16sdtdh="http://schemas.microsoft.com/office/word/2020/wordml/sdtdatahash" xmlns:w16se="http://schemas.microsoft.com/office/word/2015/wordml/symex" xmlns:wpg="http://schemas.microsoft.com/office/word/2010/wordprocessingGroup" xmlns:wpi="http://schemas.microsoft.com/office/word/2010/wordprocessingInk" xmlns:wne="http://schemas.microsoft.com/office/word/2006/wordml" xmlns:wps="http://schemas.microsoft.com/office/word/2010/wordprocessingShape" mc:Ignorable="w14 w15 w16se w16cid w16 w16cex w16sdtdh wp14">
   <w:sdt>
     <w:sdtPr>
       <w:id w:val="2078936744"/>
@@ -9104,7 +9176,7 @@
 </file>
 
 <file path=word/numbering.xml><?xml version="1.0" encoding="utf-8"?>
-<w:numbering xmlns:wpc="http://schemas.microsoft.com/office/word/2010/wordprocessingCanvas" xmlns:cx="http://schemas.microsoft.com/office/drawing/2014/chartex" xmlns:cx1="http://schemas.microsoft.com/office/drawing/2015/9/8/chartex" xmlns:cx2="http://schemas.microsoft.com/office/drawing/2015/10/21/chartex" xmlns:cx3="http://schemas.microsoft.com/office/drawing/2016/5/9/chartex" xmlns:cx4="http://schemas.microsoft.com/office/drawing/2016/5/10/chartex" xmlns:cx5="http://schemas.microsoft.com/office/drawing/2016/5/11/chartex" xmlns:cx6="http://schemas.microsoft.com/office/drawing/2016/5/12/chartex" xmlns:cx7="http://schemas.microsoft.com/office/drawing/2016/5/13/chartex" xmlns:cx8="http://schemas.microsoft.com/office/drawing/2016/5/14/chartex" xmlns:mc="http://schemas.openxmlformats.org/markup-compatibility/2006" xmlns:aink="http://schemas.microsoft.com/office/drawing/2016/ink" xmlns:am3d="http://schemas.microsoft.com/office/drawing/2017/model3d" xmlns:o="urn:schemas-microsoft-com:office:office" xmlns:oel="http://schemas.microsoft.com/office/2019/extlst" xmlns:r="http://schemas.openxmlformats.org/officeDocument/2006/relationships" xmlns:m="http://schemas.openxmlformats.org/officeDocument/2006/math" xmlns:v="urn:schemas-microsoft-com:vml" xmlns:wp14="http://schemas.microsoft.com/office/word/2010/wordprocessingDrawing" xmlns:wp="http://schemas.openxmlformats.org/drawingml/2006/wordprocessingDrawing" xmlns:w10="urn:schemas-microsoft-com:office:word" xmlns:w="http://schemas.openxmlformats.org/wordprocessingml/2006/main" xmlns:w14="http://schemas.microsoft.com/office/word/2010/wordml" xmlns:w15="http://schemas.microsoft.com/office/word/2012/wordml" xmlns:w16cex="http://schemas.microsoft.com/office/word/2018/wordml/cex" xmlns:w16cid="http://schemas.microsoft.com/office/word/2016/wordml/cid" xmlns:w16="http://schemas.microsoft.com/office/word/2018/wordml" xmlns:w16du="http://schemas.microsoft.com/office/word/2023/wordml/word16du" xmlns:w16sdtdh="http://schemas.microsoft.com/office/word/2020/wordml/sdtdatahash" xmlns:w16se="http://schemas.microsoft.com/office/word/2015/wordml/symex" xmlns:wpg="http://schemas.microsoft.com/office/word/2010/wordprocessingGroup" xmlns:wpi="http://schemas.microsoft.com/office/word/2010/wordprocessingInk" xmlns:wne="http://schemas.microsoft.com/office/word/2006/wordml" xmlns:wps="http://schemas.microsoft.com/office/word/2010/wordprocessingShape" mc:Ignorable="w14 w15 w16se w16cid w16 w16cex w16sdtdh wp14">
+<w:numbering xmlns:wpc="http://schemas.microsoft.com/office/word/2010/wordprocessingCanvas" xmlns:cx="http://schemas.microsoft.com/office/drawing/2014/chartex" xmlns:cx1="http://schemas.microsoft.com/office/drawing/2015/9/8/chartex" xmlns:cx2="http://schemas.microsoft.com/office/drawing/2015/10/21/chartex" xmlns:cx3="http://schemas.microsoft.com/office/drawing/2016/5/9/chartex" xmlns:cx4="http://schemas.microsoft.com/office/drawing/2016/5/10/chartex" xmlns:cx5="http://schemas.microsoft.com/office/drawing/2016/5/11/chartex" xmlns:cx6="http://schemas.microsoft.com/office/drawing/2016/5/12/chartex" xmlns:cx7="http://schemas.microsoft.com/office/drawing/2016/5/13/chartex" xmlns:cx8="http://schemas.microsoft.com/office/drawing/2016/5/14/chartex" xmlns:mc="http://schemas.openxmlformats.org/markup-compatibility/2006" xmlns:aink="http://schemas.microsoft.com/office/drawing/2016/ink" xmlns:am3d="http://schemas.microsoft.com/office/drawing/2017/model3d" xmlns:o="urn:schemas-microsoft-com:office:office" xmlns:oel="http://schemas.microsoft.com/office/2019/extlst" xmlns:r="http://schemas.openxmlformats.org/officeDocument/2006/relationships" xmlns:m="http://schemas.openxmlformats.org/officeDocument/2006/math" xmlns:v="urn:schemas-microsoft-com:vml" xmlns:wp14="http://schemas.microsoft.com/office/word/2010/wordprocessingDrawing" xmlns:wp="http://schemas.openxmlformats.org/drawingml/2006/wordprocessingDrawing" xmlns:w10="urn:schemas-microsoft-com:office:word" xmlns:w="http://schemas.openxmlformats.org/wordprocessingml/2006/main" xmlns:w14="http://schemas.microsoft.com/office/word/2010/wordml" xmlns:w15="http://schemas.microsoft.com/office/word/2012/wordml" xmlns:w16cex="http://schemas.microsoft.com/office/word/2018/wordml/cex" xmlns:w16cid="http://schemas.microsoft.com/office/word/2016/wordml/cid" xmlns:w16="http://schemas.microsoft.com/office/word/2018/wordml" xmlns:w16sdtdh="http://schemas.microsoft.com/office/word/2020/wordml/sdtdatahash" xmlns:w16se="http://schemas.microsoft.com/office/word/2015/wordml/symex" xmlns:wpg="http://schemas.microsoft.com/office/word/2010/wordprocessingGroup" xmlns:wpi="http://schemas.microsoft.com/office/word/2010/wordprocessingInk" xmlns:wne="http://schemas.microsoft.com/office/word/2006/wordml" xmlns:wps="http://schemas.microsoft.com/office/word/2010/wordprocessingShape" mc:Ignorable="w14 w15 w16se w16cid w16 w16cex w16sdtdh wp14">
   <w:abstractNum w:abstractNumId="0" w15:restartNumberingAfterBreak="0">
     <w:nsid w:val="06C015DD"/>
     <w:multiLevelType w:val="multilevel"/>
@@ -13293,6 +13365,7 @@
     <w:lsdException w:name="HTML Sample" w:semiHidden="1" w:unhideWhenUsed="1"/>
     <w:lsdException w:name="HTML Typewriter" w:semiHidden="1" w:unhideWhenUsed="1"/>
     <w:lsdException w:name="HTML Variable" w:semiHidden="1" w:unhideWhenUsed="1"/>
+    <w:lsdException w:name="Normal Table" w:semiHidden="1" w:unhideWhenUsed="1"/>
     <w:lsdException w:name="annotation subject" w:semiHidden="1" w:unhideWhenUsed="1"/>
     <w:lsdException w:name="No List" w:semiHidden="1" w:unhideWhenUsed="1"/>
     <w:lsdException w:name="Outline List 1" w:semiHidden="1" w:unhideWhenUsed="1"/>
@@ -13339,8 +13412,10 @@
     <w:lsdException w:name="Table Subtle 2" w:semiHidden="1" w:unhideWhenUsed="1"/>
     <w:lsdException w:name="Table Web 1" w:semiHidden="1" w:unhideWhenUsed="1"/>
     <w:lsdException w:name="Table Web 2" w:semiHidden="1" w:unhideWhenUsed="1"/>
+    <w:lsdException w:name="Table Web 3" w:semiHidden="1" w:unhideWhenUsed="1"/>
     <w:lsdException w:name="Balloon Text" w:semiHidden="1" w:unhideWhenUsed="1"/>
     <w:lsdException w:name="Table Grid" w:uiPriority="39"/>
+    <w:lsdException w:name="Table Theme" w:semiHidden="1" w:unhideWhenUsed="1"/>
     <w:lsdException w:name="Placeholder Text" w:semiHidden="1"/>
     <w:lsdException w:name="No Spacing" w:uiPriority="1"/>
     <w:lsdException w:name="Light Shading" w:uiPriority="60"/>

</xml_diff>